<commit_message>
Browser actions, dropdowns and TEst
</commit_message>
<xml_diff>
--- a/Selenium_Notes1.docx
+++ b/Selenium_Notes1.docx
@@ -7759,6 +7759,18 @@
     </w:p>
     <w:p>
       <w:pPr>
+        <w:spacing w:after="0" w:afterAutospacing="0"/>
+        <w:rPr>
+          <w:rFonts w:ascii="Bookman Old Style" w:hAnsi="Bookman Old Style"/>
+          <w:i/>
+          <w:sz w:val="24"/>
+          <w:szCs w:val="24"/>
+          <w:lang w:val="en-IN"/>
+        </w:rPr>
+      </w:pPr>
+    </w:p>
+    <w:p>
+      <w:pPr>
         <w:pBdr>
           <w:bottom w:val="single" w:sz="6" w:space="1" w:color="auto"/>
         </w:pBdr>
@@ -8028,6 +8040,7 @@
           <w:szCs w:val="24"/>
           <w:lang w:val="en-IN"/>
         </w:rPr>
+        <w:lastRenderedPageBreak/>
         <w:t xml:space="preserve">use </w:t>
       </w:r>
       <w:proofErr w:type="spellStart"/>
@@ -8072,7 +8085,6 @@
           <w:szCs w:val="24"/>
           <w:lang w:val="en-IN"/>
         </w:rPr>
-        <w:lastRenderedPageBreak/>
         <w:t>Drawbacks –</w:t>
       </w:r>
     </w:p>
@@ -8327,7 +8339,17 @@
     </w:p>
     <w:p>
       <w:pPr>
-        <w:spacing w:after="0" w:afterAutospacing="0"/>
+        <w:autoSpaceDE w:val="0"/>
+        <w:autoSpaceDN w:val="0"/>
+        <w:adjustRightInd w:val="0"/>
+        <w:spacing w:after="0" w:afterAutospacing="0"/>
+        <w:rPr>
+          <w:rFonts w:ascii="Consolas" w:hAnsi="Consolas" w:cs="Consolas"/>
+          <w:sz w:val="32"/>
+          <w:szCs w:val="32"/>
+        </w:rPr>
+      </w:pPr>
+      <w:r>
         <w:rPr>
           <w:rFonts w:ascii="Bookman Old Style" w:hAnsi="Bookman Old Style"/>
           <w:i/>
@@ -8335,10 +8357,177 @@
           <w:szCs w:val="24"/>
           <w:lang w:val="en-IN"/>
         </w:rPr>
-      </w:pPr>
-    </w:p>
-    <w:p>
-      <w:pPr>
+        <w:t xml:space="preserve">1. </w:t>
+      </w:r>
+      <w:r>
+        <w:rPr>
+          <w:rFonts w:ascii="Consolas" w:hAnsi="Consolas" w:cs="Consolas"/>
+          <w:color w:val="000000"/>
+          <w:sz w:val="32"/>
+          <w:szCs w:val="32"/>
+        </w:rPr>
+        <w:tab/>
+      </w:r>
+      <w:r>
+        <w:rPr>
+          <w:rFonts w:ascii="Consolas" w:hAnsi="Consolas" w:cs="Consolas"/>
+          <w:color w:val="3F7F5F"/>
+          <w:sz w:val="32"/>
+          <w:szCs w:val="32"/>
+        </w:rPr>
+        <w:t xml:space="preserve">// Step1 - Create a fluent wait object by passing </w:t>
+      </w:r>
+    </w:p>
+    <w:p>
+      <w:pPr>
+        <w:autoSpaceDE w:val="0"/>
+        <w:autoSpaceDN w:val="0"/>
+        <w:adjustRightInd w:val="0"/>
+        <w:spacing w:after="0" w:afterAutospacing="0"/>
+        <w:rPr>
+          <w:rFonts w:ascii="Consolas" w:hAnsi="Consolas" w:cs="Consolas"/>
+          <w:sz w:val="32"/>
+          <w:szCs w:val="32"/>
+        </w:rPr>
+      </w:pPr>
+      <w:r>
+        <w:rPr>
+          <w:rFonts w:ascii="Consolas" w:hAnsi="Consolas" w:cs="Consolas"/>
+          <w:color w:val="000000"/>
+          <w:sz w:val="32"/>
+          <w:szCs w:val="32"/>
+        </w:rPr>
+        <w:tab/>
+      </w:r>
+      <w:r>
+        <w:rPr>
+          <w:rFonts w:ascii="Consolas" w:hAnsi="Consolas" w:cs="Consolas"/>
+          <w:color w:val="000000"/>
+          <w:sz w:val="32"/>
+          <w:szCs w:val="32"/>
+        </w:rPr>
+        <w:tab/>
+      </w:r>
+      <w:r>
+        <w:rPr>
+          <w:rFonts w:ascii="Consolas" w:hAnsi="Consolas" w:cs="Consolas"/>
+          <w:color w:val="3F7F5F"/>
+          <w:sz w:val="32"/>
+          <w:szCs w:val="32"/>
+        </w:rPr>
+        <w:t xml:space="preserve">// input - </w:t>
+      </w:r>
+      <w:proofErr w:type="spellStart"/>
+      <w:r>
+        <w:rPr>
+          <w:rFonts w:ascii="Consolas" w:hAnsi="Consolas" w:cs="Consolas"/>
+          <w:color w:val="3F7F5F"/>
+          <w:sz w:val="32"/>
+          <w:szCs w:val="32"/>
+          <w:u w:val="single"/>
+        </w:rPr>
+        <w:t>webelement</w:t>
+      </w:r>
+      <w:proofErr w:type="spellEnd"/>
+      <w:r>
+        <w:rPr>
+          <w:rFonts w:ascii="Consolas" w:hAnsi="Consolas" w:cs="Consolas"/>
+          <w:color w:val="3F7F5F"/>
+          <w:sz w:val="32"/>
+          <w:szCs w:val="32"/>
+        </w:rPr>
+        <w:t xml:space="preserve">, polling time, </w:t>
+      </w:r>
+      <w:proofErr w:type="spellStart"/>
+      <w:r>
+        <w:rPr>
+          <w:rFonts w:ascii="Consolas" w:hAnsi="Consolas" w:cs="Consolas"/>
+          <w:color w:val="3F7F5F"/>
+          <w:sz w:val="32"/>
+          <w:szCs w:val="32"/>
+          <w:u w:val="single"/>
+        </w:rPr>
+        <w:t>maxtime</w:t>
+      </w:r>
+      <w:proofErr w:type="spellEnd"/>
+      <w:r>
+        <w:rPr>
+          <w:rFonts w:ascii="Consolas" w:hAnsi="Consolas" w:cs="Consolas"/>
+          <w:color w:val="3F7F5F"/>
+          <w:sz w:val="32"/>
+          <w:szCs w:val="32"/>
+        </w:rPr>
+        <w:t>, exception to ignore</w:t>
+      </w:r>
+    </w:p>
+    <w:p>
+      <w:pPr>
+        <w:autoSpaceDE w:val="0"/>
+        <w:autoSpaceDN w:val="0"/>
+        <w:adjustRightInd w:val="0"/>
+        <w:spacing w:after="0" w:afterAutospacing="0"/>
+        <w:rPr>
+          <w:rFonts w:ascii="Consolas" w:hAnsi="Consolas" w:cs="Consolas"/>
+          <w:color w:val="3F7F5F"/>
+          <w:sz w:val="32"/>
+          <w:szCs w:val="32"/>
+        </w:rPr>
+      </w:pPr>
+      <w:r>
+        <w:rPr>
+          <w:rFonts w:ascii="Consolas" w:hAnsi="Consolas" w:cs="Consolas"/>
+          <w:color w:val="000000"/>
+          <w:sz w:val="32"/>
+          <w:szCs w:val="32"/>
+        </w:rPr>
+        <w:t xml:space="preserve">2.  </w:t>
+      </w:r>
+      <w:r>
+        <w:rPr>
+          <w:rFonts w:ascii="Consolas" w:hAnsi="Consolas" w:cs="Consolas"/>
+          <w:color w:val="000000"/>
+          <w:sz w:val="32"/>
+          <w:szCs w:val="32"/>
+        </w:rPr>
+        <w:tab/>
+      </w:r>
+      <w:r>
+        <w:rPr>
+          <w:rFonts w:ascii="Consolas" w:hAnsi="Consolas" w:cs="Consolas"/>
+          <w:color w:val="3F7F5F"/>
+          <w:sz w:val="32"/>
+          <w:szCs w:val="32"/>
+        </w:rPr>
+        <w:t>// Step2 - Write your own wait logic inside Function</w:t>
+      </w:r>
+    </w:p>
+    <w:p>
+      <w:pPr>
+        <w:autoSpaceDE w:val="0"/>
+        <w:autoSpaceDN w:val="0"/>
+        <w:adjustRightInd w:val="0"/>
+        <w:spacing w:after="0" w:afterAutospacing="0"/>
+        <w:rPr>
+          <w:rFonts w:ascii="Consolas" w:hAnsi="Consolas" w:cs="Consolas"/>
+          <w:sz w:val="32"/>
+          <w:szCs w:val="32"/>
+        </w:rPr>
+      </w:pPr>
+      <w:r>
+        <w:rPr>
+          <w:rFonts w:ascii="Consolas" w:hAnsi="Consolas" w:cs="Consolas"/>
+          <w:color w:val="3F7F5F"/>
+          <w:sz w:val="32"/>
+          <w:szCs w:val="32"/>
+        </w:rPr>
+        <w:t>3. // use wait object and pass fun object</w:t>
+      </w:r>
+    </w:p>
+    <w:p>
+      <w:pPr>
+        <w:autoSpaceDE w:val="0"/>
+        <w:autoSpaceDN w:val="0"/>
+        <w:adjustRightInd w:val="0"/>
         <w:spacing w:after="0" w:afterAutospacing="0"/>
         <w:rPr>
           <w:rFonts w:ascii="Bookman Old Style" w:hAnsi="Bookman Old Style"/>
@@ -8348,6 +8537,24 @@
           <w:lang w:val="en-IN"/>
         </w:rPr>
       </w:pPr>
+      <w:r>
+        <w:rPr>
+          <w:rFonts w:ascii="Consolas" w:hAnsi="Consolas" w:cs="Consolas"/>
+          <w:color w:val="000000"/>
+          <w:sz w:val="32"/>
+          <w:szCs w:val="32"/>
+        </w:rPr>
+        <w:tab/>
+      </w:r>
+      <w:r>
+        <w:rPr>
+          <w:rFonts w:ascii="Consolas" w:hAnsi="Consolas" w:cs="Consolas"/>
+          <w:color w:val="000000"/>
+          <w:sz w:val="32"/>
+          <w:szCs w:val="32"/>
+        </w:rPr>
+        <w:tab/>
+      </w:r>
     </w:p>
     <w:p>
       <w:pPr>
@@ -8367,6 +8574,138 @@
         <w:rPr>
           <w:rFonts w:ascii="Bookman Old Style" w:hAnsi="Bookman Old Style"/>
           <w:i/>
+          <w:sz w:val="24"/>
+          <w:szCs w:val="24"/>
+          <w:lang w:val="en-IN"/>
+        </w:rPr>
+      </w:pPr>
+    </w:p>
+    <w:p>
+      <w:pPr>
+        <w:spacing w:after="0" w:afterAutospacing="0"/>
+        <w:rPr>
+          <w:rFonts w:ascii="Bookman Old Style" w:hAnsi="Bookman Old Style"/>
+          <w:i/>
+          <w:sz w:val="24"/>
+          <w:szCs w:val="24"/>
+          <w:lang w:val="en-IN"/>
+        </w:rPr>
+      </w:pPr>
+    </w:p>
+    <w:p>
+      <w:pPr>
+        <w:spacing w:after="0" w:afterAutospacing="0"/>
+        <w:rPr>
+          <w:rFonts w:ascii="Bookman Old Style" w:hAnsi="Bookman Old Style"/>
+          <w:sz w:val="24"/>
+          <w:szCs w:val="24"/>
+          <w:lang w:val="en-IN"/>
+        </w:rPr>
+      </w:pPr>
+    </w:p>
+    <w:p>
+      <w:pPr>
+        <w:pBdr>
+          <w:bottom w:val="single" w:sz="6" w:space="1" w:color="auto"/>
+        </w:pBdr>
+        <w:spacing w:after="0" w:afterAutospacing="0"/>
+        <w:rPr>
+          <w:rFonts w:ascii="Bookman Old Style" w:hAnsi="Bookman Old Style"/>
+          <w:sz w:val="24"/>
+          <w:szCs w:val="24"/>
+          <w:lang w:val="en-IN"/>
+        </w:rPr>
+      </w:pPr>
+      <w:r>
+        <w:rPr>
+          <w:rFonts w:ascii="Bookman Old Style" w:hAnsi="Bookman Old Style"/>
+          <w:sz w:val="24"/>
+          <w:szCs w:val="24"/>
+          <w:lang w:val="en-IN"/>
+        </w:rPr>
+        <w:t>Select – Dropdown</w:t>
+      </w:r>
+    </w:p>
+    <w:p>
+      <w:pPr>
+        <w:spacing w:after="0" w:afterAutospacing="0"/>
+        <w:rPr>
+          <w:rFonts w:ascii="Bookman Old Style" w:hAnsi="Bookman Old Style"/>
+          <w:sz w:val="24"/>
+          <w:szCs w:val="24"/>
+          <w:lang w:val="en-IN"/>
+        </w:rPr>
+      </w:pPr>
+    </w:p>
+    <w:p>
+      <w:pPr>
+        <w:spacing w:after="0" w:afterAutospacing="0"/>
+        <w:rPr>
+          <w:rFonts w:ascii="Bookman Old Style" w:hAnsi="Bookman Old Style"/>
+          <w:sz w:val="24"/>
+          <w:szCs w:val="24"/>
+          <w:lang w:val="en-IN"/>
+        </w:rPr>
+      </w:pPr>
+      <w:r>
+        <w:rPr>
+          <w:rFonts w:ascii="Bookman Old Style" w:hAnsi="Bookman Old Style"/>
+          <w:noProof/>
+          <w:sz w:val="24"/>
+          <w:szCs w:val="24"/>
+        </w:rPr>
+        <w:drawing>
+          <wp:inline distT="0" distB="0" distL="0" distR="0">
+            <wp:extent cx="5932805" cy="2406650"/>
+            <wp:effectExtent l="19050" t="0" r="0" b="0"/>
+            <wp:docPr id="9" name="Picture 1"/>
+            <wp:cNvGraphicFramePr>
+              <a:graphicFrameLocks xmlns:a="http://schemas.openxmlformats.org/drawingml/2006/main" noChangeAspect="1"/>
+            </wp:cNvGraphicFramePr>
+            <a:graphic xmlns:a="http://schemas.openxmlformats.org/drawingml/2006/main">
+              <a:graphicData uri="http://schemas.openxmlformats.org/drawingml/2006/picture">
+                <pic:pic xmlns:pic="http://schemas.openxmlformats.org/drawingml/2006/picture">
+                  <pic:nvPicPr>
+                    <pic:cNvPr id="0" name="Picture 1"/>
+                    <pic:cNvPicPr>
+                      <a:picLocks noChangeAspect="1" noChangeArrowheads="1"/>
+                    </pic:cNvPicPr>
+                  </pic:nvPicPr>
+                  <pic:blipFill>
+                    <a:blip r:embed="rId14"/>
+                    <a:srcRect/>
+                    <a:stretch>
+                      <a:fillRect/>
+                    </a:stretch>
+                  </pic:blipFill>
+                  <pic:spPr bwMode="auto">
+                    <a:xfrm>
+                      <a:off x="0" y="0"/>
+                      <a:ext cx="5932805" cy="2406650"/>
+                    </a:xfrm>
+                    <a:prstGeom prst="rect">
+                      <a:avLst/>
+                    </a:prstGeom>
+                    <a:noFill/>
+                    <a:ln w="9525">
+                      <a:noFill/>
+                      <a:miter lim="800000"/>
+                      <a:headEnd/>
+                      <a:tailEnd/>
+                    </a:ln>
+                  </pic:spPr>
+                </pic:pic>
+              </a:graphicData>
+            </a:graphic>
+          </wp:inline>
+        </w:drawing>
+      </w:r>
+    </w:p>
+    <w:p>
+      <w:pPr>
+        <w:spacing w:after="0" w:afterAutospacing="0"/>
+        <w:rPr>
+          <w:rFonts w:ascii="Bookman Old Style" w:hAnsi="Bookman Old Style"/>
           <w:sz w:val="24"/>
           <w:szCs w:val="24"/>
           <w:lang w:val="en-IN"/>
@@ -8467,6 +8806,7 @@
           <w:szCs w:val="24"/>
           <w:lang w:val="en-IN"/>
         </w:rPr>
+        <w:lastRenderedPageBreak/>
         <w:t>AutoIT</w:t>
       </w:r>
       <w:proofErr w:type="spellEnd"/>

</xml_diff>

<commit_message>
Frames, properties file, SERException
</commit_message>
<xml_diff>
--- a/Selenium_Notes1.docx
+++ b/Selenium_Notes1.docx
@@ -12,16 +12,8 @@
         <w:rPr>
           <w:lang w:val="en-IN"/>
         </w:rPr>
-        <w:t>JAVA, RUBY</w:t>
-      </w:r>
-      <w:proofErr w:type="gramStart"/>
-      <w:r>
-        <w:rPr>
-          <w:lang w:val="en-IN"/>
-        </w:rPr>
-        <w:t>,PYTHON,PERL,PHP,JS</w:t>
-      </w:r>
-      <w:proofErr w:type="gramEnd"/>
+        <w:t>JAVA, RUBY,PYTHON,PERL,PHP,JS</w:t>
+      </w:r>
     </w:p>
     <w:p>
       <w:pPr>
@@ -32,14 +24,12 @@
           <w:lang w:val="en-IN"/>
         </w:rPr>
       </w:pPr>
-      <w:proofErr w:type="spellStart"/>
       <w:r>
         <w:rPr>
           <w:lang w:val="en-IN"/>
         </w:rPr>
         <w:t>Prereq</w:t>
       </w:r>
-      <w:proofErr w:type="spellEnd"/>
       <w:r>
         <w:rPr>
           <w:lang w:val="en-IN"/>
@@ -1018,29 +1008,7 @@
           <w:highlight w:val="green"/>
           <w:lang w:val="en-IN"/>
         </w:rPr>
-        <w:t>String in JAVA(</w:t>
-      </w:r>
-      <w:proofErr w:type="spellStart"/>
-      <w:r>
-        <w:rPr>
-          <w:rFonts w:ascii="Bookman Old Style" w:hAnsi="Bookman Old Style"/>
-          <w:sz w:val="24"/>
-          <w:szCs w:val="24"/>
-          <w:highlight w:val="green"/>
-          <w:lang w:val="en-IN"/>
-        </w:rPr>
-        <w:t>java.lang</w:t>
-      </w:r>
-      <w:proofErr w:type="spellEnd"/>
-      <w:r>
-        <w:rPr>
-          <w:rFonts w:ascii="Bookman Old Style" w:hAnsi="Bookman Old Style"/>
-          <w:sz w:val="24"/>
-          <w:szCs w:val="24"/>
-          <w:highlight w:val="green"/>
-          <w:lang w:val="en-IN"/>
-        </w:rPr>
-        <w:t>)</w:t>
+        <w:t>String in JAVA(java.lang)</w:t>
       </w:r>
       <w:r>
         <w:rPr>
@@ -1103,7 +1071,6 @@
           <w:lang w:val="en-IN"/>
         </w:rPr>
       </w:pPr>
-      <w:proofErr w:type="spellStart"/>
       <w:r>
         <w:rPr>
           <w:rFonts w:ascii="Bookman Old Style" w:hAnsi="Bookman Old Style"/>
@@ -1113,7 +1080,6 @@
         </w:rPr>
         <w:t>StringBuffer</w:t>
       </w:r>
-      <w:proofErr w:type="spellEnd"/>
     </w:p>
     <w:p>
       <w:pPr>
@@ -1130,7 +1096,6 @@
           <w:lang w:val="en-IN"/>
         </w:rPr>
       </w:pPr>
-      <w:proofErr w:type="spellStart"/>
       <w:r>
         <w:rPr>
           <w:rFonts w:ascii="Bookman Old Style" w:hAnsi="Bookman Old Style"/>
@@ -1141,7 +1106,6 @@
         <w:lastRenderedPageBreak/>
         <w:t>StringBuilder</w:t>
       </w:r>
-      <w:proofErr w:type="spellEnd"/>
     </w:p>
     <w:p>
       <w:pPr>
@@ -1414,27 +1378,7 @@
           <w:szCs w:val="24"/>
           <w:lang w:val="en-IN"/>
         </w:rPr>
-        <w:t>Read a file  (</w:t>
-      </w:r>
-      <w:proofErr w:type="spellStart"/>
-      <w:r>
-        <w:rPr>
-          <w:rFonts w:ascii="Bookman Old Style" w:hAnsi="Bookman Old Style"/>
-          <w:sz w:val="24"/>
-          <w:szCs w:val="24"/>
-          <w:lang w:val="en-IN"/>
-        </w:rPr>
-        <w:t>InputStream</w:t>
-      </w:r>
-      <w:proofErr w:type="spellEnd"/>
-      <w:r>
-        <w:rPr>
-          <w:rFonts w:ascii="Bookman Old Style" w:hAnsi="Bookman Old Style"/>
-          <w:sz w:val="24"/>
-          <w:szCs w:val="24"/>
-          <w:lang w:val="en-IN"/>
-        </w:rPr>
-        <w:t>)</w:t>
+        <w:t>Read a file  (InputStream)</w:t>
       </w:r>
     </w:p>
     <w:p>
@@ -1459,27 +1403,7 @@
           <w:szCs w:val="24"/>
           <w:lang w:val="en-IN"/>
         </w:rPr>
-        <w:t>Write into a file (</w:t>
-      </w:r>
-      <w:proofErr w:type="spellStart"/>
-      <w:r>
-        <w:rPr>
-          <w:rFonts w:ascii="Bookman Old Style" w:hAnsi="Bookman Old Style"/>
-          <w:sz w:val="24"/>
-          <w:szCs w:val="24"/>
-          <w:lang w:val="en-IN"/>
-        </w:rPr>
-        <w:t>OutputStream</w:t>
-      </w:r>
-      <w:proofErr w:type="spellEnd"/>
-      <w:r>
-        <w:rPr>
-          <w:rFonts w:ascii="Bookman Old Style" w:hAnsi="Bookman Old Style"/>
-          <w:sz w:val="24"/>
-          <w:szCs w:val="24"/>
-          <w:lang w:val="en-IN"/>
-        </w:rPr>
-        <w:t>)</w:t>
+        <w:t>Write into a file (OutputStream)</w:t>
       </w:r>
     </w:p>
     <w:p>
@@ -1626,19 +1550,8 @@
           <w:szCs w:val="24"/>
           <w:lang w:val="en-IN"/>
         </w:rPr>
-        <w:t xml:space="preserve">Manual </w:t>
-      </w:r>
-      <w:proofErr w:type="gramStart"/>
-      <w:r>
-        <w:rPr>
-          <w:rFonts w:ascii="Bookman Old Style" w:hAnsi="Bookman Old Style"/>
-          <w:sz w:val="24"/>
-          <w:szCs w:val="24"/>
-          <w:lang w:val="en-IN"/>
-        </w:rPr>
-        <w:t>Testing :</w:t>
-      </w:r>
-      <w:proofErr w:type="gramEnd"/>
+        <w:t>Manual Testing :</w:t>
+      </w:r>
     </w:p>
     <w:p>
       <w:pPr>
@@ -1721,19 +1634,8 @@
           <w:szCs w:val="24"/>
           <w:lang w:val="en-IN"/>
         </w:rPr>
-        <w:t xml:space="preserve">Regression </w:t>
-      </w:r>
-      <w:proofErr w:type="gramStart"/>
-      <w:r>
-        <w:rPr>
-          <w:rFonts w:ascii="Bookman Old Style" w:hAnsi="Bookman Old Style"/>
-          <w:sz w:val="24"/>
-          <w:szCs w:val="24"/>
-          <w:lang w:val="en-IN"/>
-        </w:rPr>
-        <w:t>Testing :</w:t>
-      </w:r>
-      <w:proofErr w:type="gramEnd"/>
+        <w:t>Regression Testing :</w:t>
+      </w:r>
     </w:p>
     <w:p>
       <w:pPr>
@@ -1848,81 +1750,48 @@
           <w:szCs w:val="24"/>
           <w:lang w:val="en-IN"/>
         </w:rPr>
-        <w:t xml:space="preserve">- What is Automation </w:t>
-      </w:r>
-      <w:proofErr w:type="gramStart"/>
-      <w:r>
-        <w:rPr>
-          <w:rFonts w:ascii="Bookman Old Style" w:hAnsi="Bookman Old Style"/>
-          <w:sz w:val="24"/>
-          <w:szCs w:val="24"/>
-          <w:lang w:val="en-IN"/>
-        </w:rPr>
-        <w:t>Testing ?</w:t>
-      </w:r>
-      <w:proofErr w:type="gramEnd"/>
-    </w:p>
-    <w:p>
-      <w:pPr>
-        <w:spacing w:after="0" w:afterAutospacing="0"/>
-        <w:rPr>
-          <w:rFonts w:ascii="Bookman Old Style" w:hAnsi="Bookman Old Style"/>
-          <w:sz w:val="24"/>
-          <w:szCs w:val="24"/>
-          <w:lang w:val="en-IN"/>
-        </w:rPr>
-      </w:pPr>
-      <w:r>
-        <w:rPr>
-          <w:rFonts w:ascii="Bookman Old Style" w:hAnsi="Bookman Old Style"/>
-          <w:sz w:val="24"/>
-          <w:szCs w:val="24"/>
-          <w:lang w:val="en-IN"/>
-        </w:rPr>
-        <w:t xml:space="preserve">- Why Automation is </w:t>
-      </w:r>
-      <w:proofErr w:type="gramStart"/>
-      <w:r>
-        <w:rPr>
-          <w:rFonts w:ascii="Bookman Old Style" w:hAnsi="Bookman Old Style"/>
-          <w:sz w:val="24"/>
-          <w:szCs w:val="24"/>
-          <w:lang w:val="en-IN"/>
-        </w:rPr>
-        <w:t>required ?</w:t>
-      </w:r>
-      <w:proofErr w:type="gramEnd"/>
-    </w:p>
-    <w:p>
-      <w:pPr>
-        <w:spacing w:after="0" w:afterAutospacing="0"/>
-        <w:rPr>
-          <w:rFonts w:ascii="Bookman Old Style" w:hAnsi="Bookman Old Style"/>
-          <w:sz w:val="24"/>
-          <w:szCs w:val="24"/>
-          <w:lang w:val="en-IN"/>
-        </w:rPr>
-      </w:pPr>
-      <w:r>
-        <w:rPr>
-          <w:rFonts w:ascii="Bookman Old Style" w:hAnsi="Bookman Old Style"/>
-          <w:sz w:val="24"/>
-          <w:szCs w:val="24"/>
-          <w:lang w:val="en-IN"/>
-        </w:rPr>
-        <w:t xml:space="preserve">- Different </w:t>
-      </w:r>
-      <w:proofErr w:type="gramStart"/>
-      <w:r>
-        <w:rPr>
-          <w:rFonts w:ascii="Bookman Old Style" w:hAnsi="Bookman Old Style"/>
-          <w:sz w:val="24"/>
-          <w:szCs w:val="24"/>
-          <w:lang w:val="en-IN"/>
-        </w:rPr>
-        <w:t>Tools ?</w:t>
-      </w:r>
-      <w:proofErr w:type="gramEnd"/>
+        <w:t>- What is Automation Testing ?</w:t>
+      </w:r>
+    </w:p>
+    <w:p>
+      <w:pPr>
+        <w:spacing w:after="0" w:afterAutospacing="0"/>
+        <w:rPr>
+          <w:rFonts w:ascii="Bookman Old Style" w:hAnsi="Bookman Old Style"/>
+          <w:sz w:val="24"/>
+          <w:szCs w:val="24"/>
+          <w:lang w:val="en-IN"/>
+        </w:rPr>
+      </w:pPr>
+      <w:r>
+        <w:rPr>
+          <w:rFonts w:ascii="Bookman Old Style" w:hAnsi="Bookman Old Style"/>
+          <w:sz w:val="24"/>
+          <w:szCs w:val="24"/>
+          <w:lang w:val="en-IN"/>
+        </w:rPr>
+        <w:t>- Why Automation is required ?</w:t>
+      </w:r>
+    </w:p>
+    <w:p>
+      <w:pPr>
+        <w:spacing w:after="0" w:afterAutospacing="0"/>
+        <w:rPr>
+          <w:rFonts w:ascii="Bookman Old Style" w:hAnsi="Bookman Old Style"/>
+          <w:sz w:val="24"/>
+          <w:szCs w:val="24"/>
+          <w:lang w:val="en-IN"/>
+        </w:rPr>
+      </w:pPr>
+      <w:r>
+        <w:rPr>
+          <w:rFonts w:ascii="Bookman Old Style" w:hAnsi="Bookman Old Style"/>
+          <w:sz w:val="24"/>
+          <w:szCs w:val="24"/>
+          <w:lang w:val="en-IN"/>
+        </w:rPr>
+        <w:t>- Different Tools ?</w:t>
+      </w:r>
     </w:p>
     <w:p>
       <w:pPr>
@@ -1998,7 +1867,6 @@
           <w:lang w:val="en-IN"/>
         </w:rPr>
       </w:pPr>
-      <w:proofErr w:type="spellStart"/>
       <w:r>
         <w:rPr>
           <w:rFonts w:ascii="Bookman Old Style" w:hAnsi="Bookman Old Style"/>
@@ -2008,7 +1876,6 @@
         </w:rPr>
         <w:t>Sahi</w:t>
       </w:r>
-      <w:proofErr w:type="spellEnd"/>
     </w:p>
     <w:p>
       <w:pPr>
@@ -2050,25 +1917,14 @@
           <w:lang w:val="en-IN"/>
         </w:rPr>
       </w:pPr>
-      <w:proofErr w:type="spellStart"/>
-      <w:r>
-        <w:rPr>
-          <w:rFonts w:ascii="Bookman Old Style" w:hAnsi="Bookman Old Style"/>
-          <w:sz w:val="24"/>
-          <w:szCs w:val="24"/>
-          <w:lang w:val="en-IN"/>
-        </w:rPr>
-        <w:t>Katalon</w:t>
-      </w:r>
-      <w:proofErr w:type="spellEnd"/>
-      <w:r>
-        <w:rPr>
-          <w:rFonts w:ascii="Bookman Old Style" w:hAnsi="Bookman Old Style"/>
-          <w:sz w:val="24"/>
-          <w:szCs w:val="24"/>
-          <w:lang w:val="en-IN"/>
-        </w:rPr>
-        <w:t xml:space="preserve"> Studio</w:t>
+      <w:r>
+        <w:rPr>
+          <w:rFonts w:ascii="Bookman Old Style" w:hAnsi="Bookman Old Style"/>
+          <w:sz w:val="24"/>
+          <w:szCs w:val="24"/>
+          <w:lang w:val="en-IN"/>
+        </w:rPr>
+        <w:t>Katalon Studio</w:t>
       </w:r>
     </w:p>
     <w:p>
@@ -2086,7 +1942,6 @@
           <w:lang w:val="en-IN"/>
         </w:rPr>
       </w:pPr>
-      <w:proofErr w:type="spellStart"/>
       <w:r>
         <w:rPr>
           <w:rFonts w:ascii="Bookman Old Style" w:hAnsi="Bookman Old Style"/>
@@ -2096,7 +1951,6 @@
         </w:rPr>
         <w:t>SoupUi</w:t>
       </w:r>
-      <w:proofErr w:type="spellEnd"/>
     </w:p>
     <w:p>
       <w:pPr>
@@ -2138,7 +1992,6 @@
           <w:lang w:val="en-IN"/>
         </w:rPr>
       </w:pPr>
-      <w:proofErr w:type="spellStart"/>
       <w:r>
         <w:rPr>
           <w:rFonts w:ascii="Bookman Old Style" w:hAnsi="Bookman Old Style"/>
@@ -2148,7 +2001,6 @@
         </w:rPr>
         <w:t>Waitr</w:t>
       </w:r>
-      <w:proofErr w:type="spellEnd"/>
     </w:p>
     <w:p>
       <w:pPr>
@@ -2215,7 +2067,6 @@
           <w:lang w:val="en-IN"/>
         </w:rPr>
       </w:pPr>
-      <w:proofErr w:type="spellStart"/>
       <w:r>
         <w:rPr>
           <w:rFonts w:ascii="Bookman Old Style" w:hAnsi="Bookman Old Style"/>
@@ -2225,7 +2076,6 @@
         </w:rPr>
         <w:t>Rspec</w:t>
       </w:r>
-      <w:proofErr w:type="spellEnd"/>
     </w:p>
     <w:p>
       <w:pPr>
@@ -2242,7 +2092,6 @@
           <w:lang w:val="en-IN"/>
         </w:rPr>
       </w:pPr>
-      <w:proofErr w:type="spellStart"/>
       <w:r>
         <w:rPr>
           <w:rFonts w:ascii="Bookman Old Style" w:hAnsi="Bookman Old Style"/>
@@ -2252,7 +2101,6 @@
         </w:rPr>
         <w:t>SilkTest</w:t>
       </w:r>
-      <w:proofErr w:type="spellEnd"/>
     </w:p>
     <w:p>
       <w:pPr>
@@ -2269,7 +2117,6 @@
           <w:lang w:val="en-IN"/>
         </w:rPr>
       </w:pPr>
-      <w:proofErr w:type="spellStart"/>
       <w:r>
         <w:rPr>
           <w:rFonts w:ascii="Bookman Old Style" w:hAnsi="Bookman Old Style"/>
@@ -2279,7 +2126,6 @@
         </w:rPr>
         <w:t>EggPlant</w:t>
       </w:r>
-      <w:proofErr w:type="spellEnd"/>
     </w:p>
     <w:p>
       <w:pPr>
@@ -2296,7 +2142,6 @@
           <w:lang w:val="en-IN"/>
         </w:rPr>
       </w:pPr>
-      <w:proofErr w:type="spellStart"/>
       <w:r>
         <w:rPr>
           <w:rFonts w:ascii="Bookman Old Style" w:hAnsi="Bookman Old Style"/>
@@ -2306,7 +2151,6 @@
         </w:rPr>
         <w:t>Sikuli</w:t>
       </w:r>
-      <w:proofErr w:type="spellEnd"/>
     </w:p>
     <w:p>
       <w:pPr>
@@ -2323,7 +2167,6 @@
           <w:lang w:val="en-IN"/>
         </w:rPr>
       </w:pPr>
-      <w:proofErr w:type="spellStart"/>
       <w:r>
         <w:rPr>
           <w:rFonts w:ascii="Bookman Old Style" w:hAnsi="Bookman Old Style"/>
@@ -2333,7 +2176,6 @@
         </w:rPr>
         <w:t>AutoIT</w:t>
       </w:r>
-      <w:proofErr w:type="spellEnd"/>
     </w:p>
     <w:p>
       <w:pPr>
@@ -2423,19 +2265,8 @@
           <w:szCs w:val="24"/>
           <w:lang w:val="en-IN"/>
         </w:rPr>
-        <w:t xml:space="preserve">- Why Selenium is </w:t>
-      </w:r>
-      <w:proofErr w:type="gramStart"/>
-      <w:r>
-        <w:rPr>
-          <w:rFonts w:ascii="Bookman Old Style" w:hAnsi="Bookman Old Style"/>
-          <w:sz w:val="24"/>
-          <w:szCs w:val="24"/>
-          <w:lang w:val="en-IN"/>
-        </w:rPr>
-        <w:t>popular ?</w:t>
-      </w:r>
-      <w:proofErr w:type="gramEnd"/>
+        <w:t>- Why Selenium is popular ?</w:t>
+      </w:r>
     </w:p>
     <w:p>
       <w:pPr>
@@ -2561,7 +2392,6 @@
           <w:lang w:val="en-IN"/>
         </w:rPr>
       </w:pPr>
-      <w:proofErr w:type="spellStart"/>
       <w:r>
         <w:rPr>
           <w:rFonts w:ascii="Bookman Old Style" w:hAnsi="Bookman Old Style"/>
@@ -2572,7 +2402,6 @@
         </w:rPr>
         <w:t>perl</w:t>
       </w:r>
-      <w:proofErr w:type="spellEnd"/>
     </w:p>
     <w:p>
       <w:pPr>
@@ -2957,7 +2786,6 @@
           <w:lang w:val="en-IN"/>
         </w:rPr>
       </w:pPr>
-      <w:proofErr w:type="gramStart"/>
       <w:r>
         <w:rPr>
           <w:rFonts w:ascii="Bookman Old Style" w:hAnsi="Bookman Old Style"/>
@@ -2967,7 +2795,6 @@
         </w:rPr>
         <w:t>Identifiers :</w:t>
       </w:r>
-      <w:proofErr w:type="gramEnd"/>
     </w:p>
     <w:p>
       <w:pPr>
@@ -3208,7 +3035,6 @@
         </w:rPr>
         <w:t xml:space="preserve">Third preference – </w:t>
       </w:r>
-      <w:proofErr w:type="spellStart"/>
       <w:r>
         <w:rPr>
           <w:rFonts w:ascii="Bookman Old Style" w:hAnsi="Bookman Old Style"/>
@@ -3219,35 +3045,14 @@
         </w:rPr>
         <w:t>xpath</w:t>
       </w:r>
-      <w:proofErr w:type="spellEnd"/>
-      <w:r>
-        <w:rPr>
-          <w:rFonts w:ascii="Bookman Old Style" w:hAnsi="Bookman Old Style"/>
-          <w:sz w:val="24"/>
-          <w:szCs w:val="24"/>
-          <w:lang w:val="en-IN"/>
-        </w:rPr>
-        <w:t xml:space="preserve"> / </w:t>
-      </w:r>
-      <w:proofErr w:type="spellStart"/>
-      <w:r>
-        <w:rPr>
-          <w:rFonts w:ascii="Bookman Old Style" w:hAnsi="Bookman Old Style"/>
-          <w:sz w:val="24"/>
-          <w:szCs w:val="24"/>
-          <w:lang w:val="en-IN"/>
-        </w:rPr>
-        <w:t>linktext</w:t>
-      </w:r>
-      <w:proofErr w:type="spellEnd"/>
-      <w:r>
-        <w:rPr>
-          <w:rFonts w:ascii="Bookman Old Style" w:hAnsi="Bookman Old Style"/>
-          <w:sz w:val="24"/>
-          <w:szCs w:val="24"/>
-          <w:lang w:val="en-IN"/>
-        </w:rPr>
-        <w:t xml:space="preserve"> / </w:t>
+      <w:r>
+        <w:rPr>
+          <w:rFonts w:ascii="Bookman Old Style" w:hAnsi="Bookman Old Style"/>
+          <w:sz w:val="24"/>
+          <w:szCs w:val="24"/>
+          <w:lang w:val="en-IN"/>
+        </w:rPr>
+        <w:t xml:space="preserve"> / linktext / </w:t>
       </w:r>
     </w:p>
     <w:p>
@@ -3322,27 +3127,7 @@
           <w:szCs w:val="24"/>
           <w:lang w:val="en-IN"/>
         </w:rPr>
-        <w:t>gen-</w:t>
-      </w:r>
-      <w:proofErr w:type="gramStart"/>
-      <w:r>
-        <w:rPr>
-          <w:rFonts w:ascii="Bookman Old Style" w:hAnsi="Bookman Old Style"/>
-          <w:sz w:val="24"/>
-          <w:szCs w:val="24"/>
-          <w:lang w:val="en-IN"/>
-        </w:rPr>
-        <w:t>* ,</w:t>
-      </w:r>
-      <w:proofErr w:type="gramEnd"/>
-      <w:r>
-        <w:rPr>
-          <w:rFonts w:ascii="Bookman Old Style" w:hAnsi="Bookman Old Style"/>
-          <w:sz w:val="24"/>
-          <w:szCs w:val="24"/>
-          <w:lang w:val="en-IN"/>
-        </w:rPr>
-        <w:t xml:space="preserve"> </w:t>
+        <w:t xml:space="preserve">gen-* , </w:t>
       </w:r>
       <w:r>
         <w:rPr>
@@ -3489,7 +3274,6 @@
           <w:lang w:val="en-IN"/>
         </w:rPr>
       </w:pPr>
-      <w:proofErr w:type="gramStart"/>
       <w:r>
         <w:rPr>
           <w:rFonts w:ascii="Bookman Old Style" w:hAnsi="Bookman Old Style"/>
@@ -3498,10 +3282,13 @@
           <w:szCs w:val="24"/>
           <w:lang w:val="en-IN"/>
         </w:rPr>
-        <w:t>a[</w:t>
-      </w:r>
-      <w:proofErr w:type="gramEnd"/>
-      <w:r>
+        <w:t>a[class='initial'] &gt; div</w:t>
+      </w:r>
+    </w:p>
+    <w:p>
+      <w:pPr>
+        <w:spacing w:after="0" w:afterAutospacing="0"/>
+        <w:ind w:left="720"/>
         <w:rPr>
           <w:rFonts w:ascii="Bookman Old Style" w:hAnsi="Bookman Old Style"/>
           <w:color w:val="1F497D" w:themeColor="text2"/>
@@ -3509,8 +3296,7 @@
           <w:szCs w:val="24"/>
           <w:lang w:val="en-IN"/>
         </w:rPr>
-        <w:t>class='initial'] &gt; div</w:t>
-      </w:r>
+      </w:pPr>
     </w:p>
     <w:p>
       <w:pPr>
@@ -3528,19 +3314,6 @@
     <w:p>
       <w:pPr>
         <w:spacing w:after="0" w:afterAutospacing="0"/>
-        <w:ind w:left="720"/>
-        <w:rPr>
-          <w:rFonts w:ascii="Bookman Old Style" w:hAnsi="Bookman Old Style"/>
-          <w:color w:val="1F497D" w:themeColor="text2"/>
-          <w:sz w:val="24"/>
-          <w:szCs w:val="24"/>
-          <w:lang w:val="en-IN"/>
-        </w:rPr>
-      </w:pPr>
-    </w:p>
-    <w:p>
-      <w:pPr>
-        <w:spacing w:after="0" w:afterAutospacing="0"/>
         <w:rPr>
           <w:rFonts w:ascii="Bookman Old Style" w:hAnsi="Bookman Old Style"/>
           <w:sz w:val="24"/>
@@ -3556,17 +3329,7 @@
           <w:lang w:val="en-IN"/>
         </w:rPr>
         <w:tab/>
-        <w:t>-</w:t>
-      </w:r>
-      <w:proofErr w:type="spellStart"/>
-      <w:r>
-        <w:rPr>
-          <w:rFonts w:ascii="Bookman Old Style" w:hAnsi="Bookman Old Style"/>
-          <w:sz w:val="24"/>
-          <w:szCs w:val="24"/>
-          <w:lang w:val="en-IN"/>
-        </w:rPr>
-        <w:t>x</w:t>
+        <w:t>-x</w:t>
       </w:r>
       <w:r>
         <w:rPr>
@@ -3586,7 +3349,6 @@
         </w:rPr>
         <w:t>ath</w:t>
       </w:r>
-      <w:proofErr w:type="spellEnd"/>
     </w:p>
     <w:p>
       <w:pPr>
@@ -3610,39 +3372,8 @@
           <w:szCs w:val="24"/>
           <w:lang w:val="en-IN"/>
         </w:rPr>
-        <w:t xml:space="preserve">Absolute </w:t>
-      </w:r>
-      <w:proofErr w:type="spellStart"/>
-      <w:r>
-        <w:rPr>
-          <w:rFonts w:ascii="Bookman Old Style" w:hAnsi="Bookman Old Style"/>
-          <w:sz w:val="24"/>
-          <w:szCs w:val="24"/>
-          <w:lang w:val="en-IN"/>
-        </w:rPr>
-        <w:t>xpath</w:t>
-      </w:r>
-      <w:proofErr w:type="spellEnd"/>
-      <w:r>
-        <w:rPr>
-          <w:rFonts w:ascii="Bookman Old Style" w:hAnsi="Bookman Old Style"/>
-          <w:sz w:val="24"/>
-          <w:szCs w:val="24"/>
-          <w:lang w:val="en-IN"/>
-        </w:rPr>
-        <w:t xml:space="preserve"> -&gt; practically difficult to write or </w:t>
-      </w:r>
-      <w:proofErr w:type="spellStart"/>
-      <w:r>
-        <w:rPr>
-          <w:rFonts w:ascii="Bookman Old Style" w:hAnsi="Bookman Old Style"/>
-          <w:sz w:val="24"/>
-          <w:szCs w:val="24"/>
-          <w:lang w:val="en-IN"/>
-        </w:rPr>
-        <w:t>mantain</w:t>
-      </w:r>
-      <w:proofErr w:type="spellEnd"/>
+        <w:t>Absolute xpath -&gt; practically difficult to write or mantain</w:t>
+      </w:r>
     </w:p>
     <w:p>
       <w:pPr>
@@ -3666,19 +3397,8 @@
           <w:szCs w:val="24"/>
           <w:lang w:val="en-IN"/>
         </w:rPr>
-        <w:t xml:space="preserve">Relative </w:t>
-      </w:r>
-      <w:proofErr w:type="spellStart"/>
-      <w:r>
-        <w:rPr>
-          <w:rFonts w:ascii="Bookman Old Style" w:hAnsi="Bookman Old Style"/>
-          <w:sz w:val="24"/>
-          <w:szCs w:val="24"/>
-          <w:lang w:val="en-IN"/>
-        </w:rPr>
-        <w:t>xpath</w:t>
-      </w:r>
-      <w:proofErr w:type="spellEnd"/>
+        <w:t>Relative xpath</w:t>
+      </w:r>
     </w:p>
     <w:p>
       <w:pPr>
@@ -3754,19 +3474,8 @@
           <w:szCs w:val="24"/>
           <w:lang w:val="en-IN"/>
         </w:rPr>
-        <w:t>//</w:t>
-      </w:r>
-      <w:proofErr w:type="spellStart"/>
-      <w:r>
-        <w:rPr>
-          <w:rFonts w:ascii="Bookman Old Style" w:hAnsi="Bookman Old Style"/>
-          <w:sz w:val="24"/>
-          <w:szCs w:val="24"/>
-          <w:lang w:val="en-IN"/>
-        </w:rPr>
-        <w:t>htmltag</w:t>
-      </w:r>
-      <w:proofErr w:type="spellEnd"/>
+        <w:t>//htmltag</w:t>
+      </w:r>
       <w:r>
         <w:rPr>
           <w:rFonts w:ascii="Bookman Old Style" w:hAnsi="Bookman Old Style"/>
@@ -3826,29 +3535,7 @@
           <w:highlight w:val="yellow"/>
           <w:lang w:val="en-IN"/>
         </w:rPr>
-        <w:t>//</w:t>
-      </w:r>
-      <w:proofErr w:type="spellStart"/>
-      <w:r>
-        <w:rPr>
-          <w:rFonts w:ascii="Bookman Old Style" w:hAnsi="Bookman Old Style"/>
-          <w:sz w:val="24"/>
-          <w:szCs w:val="24"/>
-          <w:highlight w:val="yellow"/>
-          <w:lang w:val="en-IN"/>
-        </w:rPr>
-        <w:t>htmltag</w:t>
-      </w:r>
-      <w:proofErr w:type="spellEnd"/>
-      <w:r>
-        <w:rPr>
-          <w:rFonts w:ascii="Bookman Old Style" w:hAnsi="Bookman Old Style"/>
-          <w:sz w:val="24"/>
-          <w:szCs w:val="24"/>
-          <w:highlight w:val="yellow"/>
-          <w:lang w:val="en-IN"/>
-        </w:rPr>
-        <w:t>[@attribute=’value’]</w:t>
+        <w:t>//htmltag[@attribute=’value’]</w:t>
       </w:r>
     </w:p>
     <w:p>
@@ -3875,29 +3562,7 @@
           <w:szCs w:val="24"/>
           <w:lang w:val="en-IN"/>
         </w:rPr>
-        <w:t>//input[@name='</w:t>
-      </w:r>
-      <w:proofErr w:type="spellStart"/>
-      <w:r>
-        <w:rPr>
-          <w:rFonts w:ascii="Bookman Old Style" w:hAnsi="Bookman Old Style"/>
-          <w:color w:val="002060"/>
-          <w:sz w:val="24"/>
-          <w:szCs w:val="24"/>
-          <w:lang w:val="en-IN"/>
-        </w:rPr>
-        <w:t>pwd</w:t>
-      </w:r>
-      <w:proofErr w:type="spellEnd"/>
-      <w:r>
-        <w:rPr>
-          <w:rFonts w:ascii="Bookman Old Style" w:hAnsi="Bookman Old Style"/>
-          <w:color w:val="002060"/>
-          <w:sz w:val="24"/>
-          <w:szCs w:val="24"/>
-          <w:lang w:val="en-IN"/>
-        </w:rPr>
-        <w:t>']</w:t>
+        <w:t>//input[@name='pwd']</w:t>
       </w:r>
     </w:p>
     <w:p>
@@ -4000,27 +3665,7 @@
           <w:szCs w:val="24"/>
           <w:lang w:val="en-IN"/>
         </w:rPr>
-        <w:t xml:space="preserve"> @name='</w:t>
-      </w:r>
-      <w:proofErr w:type="spellStart"/>
-      <w:r>
-        <w:rPr>
-          <w:rFonts w:ascii="Bookman Old Style" w:hAnsi="Bookman Old Style"/>
-          <w:sz w:val="24"/>
-          <w:szCs w:val="24"/>
-          <w:lang w:val="en-IN"/>
-        </w:rPr>
-        <w:t>pwd</w:t>
-      </w:r>
-      <w:proofErr w:type="spellEnd"/>
-      <w:r>
-        <w:rPr>
-          <w:rFonts w:ascii="Bookman Old Style" w:hAnsi="Bookman Old Style"/>
-          <w:sz w:val="24"/>
-          <w:szCs w:val="24"/>
-          <w:lang w:val="en-IN"/>
-        </w:rPr>
-        <w:t>']</w:t>
+        <w:t xml:space="preserve"> @name='pwd']</w:t>
       </w:r>
     </w:p>
     <w:p>
@@ -4154,27 +3799,7 @@
           <w:szCs w:val="24"/>
           <w:lang w:val="en-IN"/>
         </w:rPr>
-        <w:t>//input[@id='username' or @name='</w:t>
-      </w:r>
-      <w:proofErr w:type="spellStart"/>
-      <w:r>
-        <w:rPr>
-          <w:rFonts w:ascii="Bookman Old Style" w:hAnsi="Bookman Old Style"/>
-          <w:sz w:val="24"/>
-          <w:szCs w:val="24"/>
-          <w:lang w:val="en-IN"/>
-        </w:rPr>
-        <w:t>pwd</w:t>
-      </w:r>
-      <w:proofErr w:type="spellEnd"/>
-      <w:r>
-        <w:rPr>
-          <w:rFonts w:ascii="Bookman Old Style" w:hAnsi="Bookman Old Style"/>
-          <w:sz w:val="24"/>
-          <w:szCs w:val="24"/>
-          <w:lang w:val="en-IN"/>
-        </w:rPr>
-        <w:t>']</w:t>
+        <w:t>//input[@id='username' or @name='pwd']</w:t>
       </w:r>
     </w:p>
     <w:p>
@@ -4432,27 +4057,7 @@
           <w:szCs w:val="24"/>
           <w:lang w:val="en-IN"/>
         </w:rPr>
-        <w:t>//h3[contains(text(), '</w:t>
-      </w:r>
-      <w:proofErr w:type="spellStart"/>
-      <w:r>
-        <w:rPr>
-          <w:rFonts w:ascii="Bookman Old Style" w:hAnsi="Bookman Old Style"/>
-          <w:sz w:val="24"/>
-          <w:szCs w:val="24"/>
-          <w:lang w:val="en-IN"/>
-        </w:rPr>
-        <w:t>Intellipaat</w:t>
-      </w:r>
-      <w:proofErr w:type="spellEnd"/>
-      <w:r>
-        <w:rPr>
-          <w:rFonts w:ascii="Bookman Old Style" w:hAnsi="Bookman Old Style"/>
-          <w:sz w:val="24"/>
-          <w:szCs w:val="24"/>
-          <w:lang w:val="en-IN"/>
-        </w:rPr>
-        <w:t>:')]</w:t>
+        <w:t>//h3[contains(text(), 'Intellipaat:')]</w:t>
       </w:r>
     </w:p>
     <w:p>
@@ -4470,74 +4075,23 @@
           <w:lang w:val="en-IN"/>
         </w:rPr>
       </w:pPr>
-      <w:proofErr w:type="spellStart"/>
-      <w:r>
-        <w:rPr>
-          <w:rFonts w:ascii="Bookman Old Style" w:hAnsi="Bookman Old Style"/>
-          <w:sz w:val="24"/>
-          <w:szCs w:val="24"/>
-          <w:lang w:val="en-IN"/>
-        </w:rPr>
-        <w:t>acti</w:t>
-      </w:r>
-      <w:proofErr w:type="spellEnd"/>
-      <w:r>
-        <w:rPr>
-          <w:rFonts w:ascii="Bookman Old Style" w:hAnsi="Bookman Old Style"/>
-          <w:sz w:val="24"/>
-          <w:szCs w:val="24"/>
-          <w:lang w:val="en-IN"/>
-        </w:rPr>
-        <w:t xml:space="preserve">-time logo - </w:t>
-      </w:r>
-      <w:r>
-        <w:rPr>
-          <w:rFonts w:ascii="Bookman Old Style" w:hAnsi="Bookman Old Style"/>
-          <w:sz w:val="24"/>
-          <w:szCs w:val="24"/>
-          <w:lang w:val="en-IN"/>
-        </w:rPr>
-        <w:t>//</w:t>
-      </w:r>
-      <w:proofErr w:type="spellStart"/>
-      <w:r>
-        <w:rPr>
-          <w:rFonts w:ascii="Bookman Old Style" w:hAnsi="Bookman Old Style"/>
-          <w:sz w:val="24"/>
-          <w:szCs w:val="24"/>
-          <w:lang w:val="en-IN"/>
-        </w:rPr>
-        <w:t>img</w:t>
-      </w:r>
-      <w:proofErr w:type="spellEnd"/>
-      <w:r>
-        <w:rPr>
-          <w:rFonts w:ascii="Bookman Old Style" w:hAnsi="Bookman Old Style"/>
-          <w:sz w:val="24"/>
-          <w:szCs w:val="24"/>
-          <w:lang w:val="en-IN"/>
-        </w:rPr>
-        <w:t>[contains(@</w:t>
-      </w:r>
-      <w:proofErr w:type="spellStart"/>
-      <w:r>
-        <w:rPr>
-          <w:rFonts w:ascii="Bookman Old Style" w:hAnsi="Bookman Old Style"/>
-          <w:sz w:val="24"/>
-          <w:szCs w:val="24"/>
-          <w:lang w:val="en-IN"/>
-        </w:rPr>
-        <w:t>src,'timer.png</w:t>
-      </w:r>
-      <w:proofErr w:type="spellEnd"/>
-      <w:r>
-        <w:rPr>
-          <w:rFonts w:ascii="Bookman Old Style" w:hAnsi="Bookman Old Style"/>
-          <w:sz w:val="24"/>
-          <w:szCs w:val="24"/>
-          <w:lang w:val="en-IN"/>
-        </w:rPr>
-        <w:t>')]</w:t>
+      <w:r>
+        <w:rPr>
+          <w:rFonts w:ascii="Bookman Old Style" w:hAnsi="Bookman Old Style"/>
+          <w:sz w:val="24"/>
+          <w:szCs w:val="24"/>
+          <w:lang w:val="en-IN"/>
+        </w:rPr>
+        <w:t xml:space="preserve">acti-time logo - </w:t>
+      </w:r>
+      <w:r>
+        <w:rPr>
+          <w:rFonts w:ascii="Bookman Old Style" w:hAnsi="Bookman Old Style"/>
+          <w:sz w:val="24"/>
+          <w:szCs w:val="24"/>
+          <w:lang w:val="en-IN"/>
+        </w:rPr>
+        <w:t>//img[contains(@src,'timer.png')]</w:t>
       </w:r>
     </w:p>
     <w:p>
@@ -4682,27 +4236,7 @@
           <w:szCs w:val="24"/>
           <w:lang w:val="en-IN"/>
         </w:rPr>
-        <w:t>//h3[starts-with(text(), '</w:t>
-      </w:r>
-      <w:proofErr w:type="spellStart"/>
-      <w:r>
-        <w:rPr>
-          <w:rFonts w:ascii="Bookman Old Style" w:hAnsi="Bookman Old Style"/>
-          <w:sz w:val="24"/>
-          <w:szCs w:val="24"/>
-          <w:lang w:val="en-IN"/>
-        </w:rPr>
-        <w:t>Intellipaat</w:t>
-      </w:r>
-      <w:proofErr w:type="spellEnd"/>
-      <w:r>
-        <w:rPr>
-          <w:rFonts w:ascii="Bookman Old Style" w:hAnsi="Bookman Old Style"/>
-          <w:sz w:val="24"/>
-          <w:szCs w:val="24"/>
-          <w:lang w:val="en-IN"/>
-        </w:rPr>
-        <w:t>')]</w:t>
+        <w:t>//h3[starts-with(text(), 'Intellipaat')]</w:t>
       </w:r>
     </w:p>
     <w:p>
@@ -4720,54 +4254,23 @@
           <w:lang w:val="en-IN"/>
         </w:rPr>
       </w:pPr>
-      <w:proofErr w:type="spellStart"/>
-      <w:r>
-        <w:rPr>
-          <w:rFonts w:ascii="Bookman Old Style" w:hAnsi="Bookman Old Style"/>
-          <w:sz w:val="24"/>
-          <w:szCs w:val="24"/>
-          <w:lang w:val="en-IN"/>
-        </w:rPr>
-        <w:t>actittime</w:t>
-      </w:r>
-      <w:proofErr w:type="spellEnd"/>
-      <w:r>
-        <w:rPr>
-          <w:rFonts w:ascii="Bookman Old Style" w:hAnsi="Bookman Old Style"/>
-          <w:sz w:val="24"/>
-          <w:szCs w:val="24"/>
-          <w:lang w:val="en-IN"/>
-        </w:rPr>
-        <w:t xml:space="preserve"> task page - </w:t>
-      </w:r>
-      <w:r>
-        <w:rPr>
-          <w:rFonts w:ascii="Bookman Old Style" w:hAnsi="Bookman Old Style"/>
-          <w:sz w:val="24"/>
-          <w:szCs w:val="24"/>
-          <w:lang w:val="en-IN"/>
-        </w:rPr>
-        <w:t>//button[starts-with(@</w:t>
-      </w:r>
-      <w:proofErr w:type="spellStart"/>
-      <w:r>
-        <w:rPr>
-          <w:rFonts w:ascii="Bookman Old Style" w:hAnsi="Bookman Old Style"/>
-          <w:sz w:val="24"/>
-          <w:szCs w:val="24"/>
-          <w:lang w:val="en-IN"/>
-        </w:rPr>
-        <w:t>id,'ext</w:t>
-      </w:r>
-      <w:proofErr w:type="spellEnd"/>
-      <w:r>
-        <w:rPr>
-          <w:rFonts w:ascii="Bookman Old Style" w:hAnsi="Bookman Old Style"/>
-          <w:sz w:val="24"/>
-          <w:szCs w:val="24"/>
-          <w:lang w:val="en-IN"/>
-        </w:rPr>
-        <w:t>-gen')]</w:t>
+      <w:r>
+        <w:rPr>
+          <w:rFonts w:ascii="Bookman Old Style" w:hAnsi="Bookman Old Style"/>
+          <w:sz w:val="24"/>
+          <w:szCs w:val="24"/>
+          <w:lang w:val="en-IN"/>
+        </w:rPr>
+        <w:t xml:space="preserve">actittime task page - </w:t>
+      </w:r>
+      <w:r>
+        <w:rPr>
+          <w:rFonts w:ascii="Bookman Old Style" w:hAnsi="Bookman Old Style"/>
+          <w:sz w:val="24"/>
+          <w:szCs w:val="24"/>
+          <w:lang w:val="en-IN"/>
+        </w:rPr>
+        <w:t>//button[starts-with(@id,'ext-gen')]</w:t>
       </w:r>
     </w:p>
     <w:p>
@@ -4827,27 +4330,7 @@
           <w:szCs w:val="24"/>
           <w:lang w:val="en-IN"/>
         </w:rPr>
-        <w:t>//a[@id='</w:t>
-      </w:r>
-      <w:proofErr w:type="spellStart"/>
-      <w:r>
-        <w:rPr>
-          <w:rFonts w:ascii="Bookman Old Style" w:hAnsi="Bookman Old Style"/>
-          <w:sz w:val="24"/>
-          <w:szCs w:val="24"/>
-          <w:lang w:val="en-IN"/>
-        </w:rPr>
-        <w:t>loginButton</w:t>
-      </w:r>
-      <w:proofErr w:type="spellEnd"/>
-      <w:r>
-        <w:rPr>
-          <w:rFonts w:ascii="Bookman Old Style" w:hAnsi="Bookman Old Style"/>
-          <w:sz w:val="24"/>
-          <w:szCs w:val="24"/>
-          <w:lang w:val="en-IN"/>
-        </w:rPr>
-        <w:t>']/div</w:t>
+        <w:t>//a[@id='loginButton']/div</w:t>
       </w:r>
     </w:p>
     <w:p>
@@ -4872,27 +4355,7 @@
           <w:szCs w:val="24"/>
           <w:lang w:val="en-IN"/>
         </w:rPr>
-        <w:t>//table[@id='</w:t>
-      </w:r>
-      <w:proofErr w:type="spellStart"/>
-      <w:r>
-        <w:rPr>
-          <w:rFonts w:ascii="Bookman Old Style" w:hAnsi="Bookman Old Style"/>
-          <w:sz w:val="24"/>
-          <w:szCs w:val="24"/>
-          <w:lang w:val="en-IN"/>
-        </w:rPr>
-        <w:t>loginFormContainer</w:t>
-      </w:r>
-      <w:proofErr w:type="spellEnd"/>
-      <w:r>
-        <w:rPr>
-          <w:rFonts w:ascii="Bookman Old Style" w:hAnsi="Bookman Old Style"/>
-          <w:sz w:val="24"/>
-          <w:szCs w:val="24"/>
-          <w:lang w:val="en-IN"/>
-        </w:rPr>
-        <w:t>']//a/div</w:t>
+        <w:t>//table[@id='loginFormContainer']//a/div</w:t>
       </w:r>
     </w:p>
     <w:p>
@@ -5031,47 +4494,7 @@
           <w:szCs w:val="24"/>
           <w:lang w:val="en-IN"/>
         </w:rPr>
-        <w:t>//</w:t>
-      </w:r>
-      <w:proofErr w:type="spellStart"/>
-      <w:r>
-        <w:rPr>
-          <w:rFonts w:ascii="Bookman Old Style" w:hAnsi="Bookman Old Style"/>
-          <w:sz w:val="24"/>
-          <w:szCs w:val="24"/>
-          <w:lang w:val="en-IN"/>
-        </w:rPr>
-        <w:t>tr</w:t>
-      </w:r>
-      <w:proofErr w:type="spellEnd"/>
-      <w:r>
-        <w:rPr>
-          <w:rFonts w:ascii="Bookman Old Style" w:hAnsi="Bookman Old Style"/>
-          <w:sz w:val="24"/>
-          <w:szCs w:val="24"/>
-          <w:lang w:val="en-IN"/>
-        </w:rPr>
-        <w:t>[</w:t>
-      </w:r>
-      <w:proofErr w:type="spellStart"/>
-      <w:r>
-        <w:rPr>
-          <w:rFonts w:ascii="Bookman Old Style" w:hAnsi="Bookman Old Style"/>
-          <w:sz w:val="24"/>
-          <w:szCs w:val="24"/>
-          <w:lang w:val="en-IN"/>
-        </w:rPr>
-        <w:t>th</w:t>
-      </w:r>
-      <w:proofErr w:type="spellEnd"/>
-      <w:r>
-        <w:rPr>
-          <w:rFonts w:ascii="Bookman Old Style" w:hAnsi="Bookman Old Style"/>
-          <w:sz w:val="24"/>
-          <w:szCs w:val="24"/>
-          <w:lang w:val="en-IN"/>
-        </w:rPr>
-        <w:t>[text()='Produced by']]/td</w:t>
+        <w:t>//tr[th[text()='Produced by']]/td</w:t>
       </w:r>
     </w:p>
     <w:p>
@@ -5089,7 +4512,6 @@
           <w:lang w:val="en-IN"/>
         </w:rPr>
       </w:pPr>
-      <w:proofErr w:type="spellStart"/>
       <w:r>
         <w:rPr>
           <w:rFonts w:ascii="Bookman Old Style" w:hAnsi="Bookman Old Style"/>
@@ -5100,7 +4522,6 @@
         </w:rPr>
         <w:t>gsmarena</w:t>
       </w:r>
-      <w:proofErr w:type="spellEnd"/>
       <w:r>
         <w:rPr>
           <w:rFonts w:ascii="Bookman Old Style" w:hAnsi="Bookman Old Style"/>
@@ -5117,87 +4538,7 @@
           <w:szCs w:val="24"/>
           <w:lang w:val="en-IN"/>
         </w:rPr>
-        <w:t>//</w:t>
-      </w:r>
-      <w:proofErr w:type="spellStart"/>
-      <w:r>
-        <w:rPr>
-          <w:rFonts w:ascii="Bookman Old Style" w:hAnsi="Bookman Old Style"/>
-          <w:sz w:val="24"/>
-          <w:szCs w:val="24"/>
-          <w:lang w:val="en-IN"/>
-        </w:rPr>
-        <w:t>tbody</w:t>
-      </w:r>
-      <w:proofErr w:type="spellEnd"/>
-      <w:r>
-        <w:rPr>
-          <w:rFonts w:ascii="Bookman Old Style" w:hAnsi="Bookman Old Style"/>
-          <w:sz w:val="24"/>
-          <w:szCs w:val="24"/>
-          <w:lang w:val="en-IN"/>
-        </w:rPr>
-        <w:t>[</w:t>
-      </w:r>
-      <w:proofErr w:type="spellStart"/>
-      <w:r>
-        <w:rPr>
-          <w:rFonts w:ascii="Bookman Old Style" w:hAnsi="Bookman Old Style"/>
-          <w:sz w:val="24"/>
-          <w:szCs w:val="24"/>
-          <w:lang w:val="en-IN"/>
-        </w:rPr>
-        <w:t>tr</w:t>
-      </w:r>
-      <w:proofErr w:type="spellEnd"/>
-      <w:r>
-        <w:rPr>
-          <w:rFonts w:ascii="Bookman Old Style" w:hAnsi="Bookman Old Style"/>
-          <w:sz w:val="24"/>
-          <w:szCs w:val="24"/>
-          <w:lang w:val="en-IN"/>
-        </w:rPr>
-        <w:t>[</w:t>
-      </w:r>
-      <w:proofErr w:type="spellStart"/>
-      <w:r>
-        <w:rPr>
-          <w:rFonts w:ascii="Bookman Old Style" w:hAnsi="Bookman Old Style"/>
-          <w:sz w:val="24"/>
-          <w:szCs w:val="24"/>
-          <w:lang w:val="en-IN"/>
-        </w:rPr>
-        <w:t>th</w:t>
-      </w:r>
-      <w:proofErr w:type="spellEnd"/>
-      <w:r>
-        <w:rPr>
-          <w:rFonts w:ascii="Bookman Old Style" w:hAnsi="Bookman Old Style"/>
-          <w:sz w:val="24"/>
-          <w:szCs w:val="24"/>
-          <w:lang w:val="en-IN"/>
-        </w:rPr>
-        <w:t>[text()='Platform']]]//td[@class='</w:t>
-      </w:r>
-      <w:proofErr w:type="spellStart"/>
-      <w:r>
-        <w:rPr>
-          <w:rFonts w:ascii="Bookman Old Style" w:hAnsi="Bookman Old Style"/>
-          <w:sz w:val="24"/>
-          <w:szCs w:val="24"/>
-          <w:lang w:val="en-IN"/>
-        </w:rPr>
-        <w:t>nfo</w:t>
-      </w:r>
-      <w:proofErr w:type="spellEnd"/>
-      <w:r>
-        <w:rPr>
-          <w:rFonts w:ascii="Bookman Old Style" w:hAnsi="Bookman Old Style"/>
-          <w:sz w:val="24"/>
-          <w:szCs w:val="24"/>
-          <w:lang w:val="en-IN"/>
-        </w:rPr>
-        <w:t>']</w:t>
+        <w:t>//tbody[tr[th[text()='Platform']]]//td[@class='nfo']</w:t>
       </w:r>
     </w:p>
     <w:p>
@@ -5222,87 +4563,7 @@
           <w:szCs w:val="24"/>
           <w:lang w:val="en-IN"/>
         </w:rPr>
-        <w:t>//</w:t>
-      </w:r>
-      <w:proofErr w:type="spellStart"/>
-      <w:r>
-        <w:rPr>
-          <w:rFonts w:ascii="Bookman Old Style" w:hAnsi="Bookman Old Style"/>
-          <w:sz w:val="24"/>
-          <w:szCs w:val="24"/>
-          <w:lang w:val="en-IN"/>
-        </w:rPr>
-        <w:t>tbody</w:t>
-      </w:r>
-      <w:proofErr w:type="spellEnd"/>
-      <w:r>
-        <w:rPr>
-          <w:rFonts w:ascii="Bookman Old Style" w:hAnsi="Bookman Old Style"/>
-          <w:sz w:val="24"/>
-          <w:szCs w:val="24"/>
-          <w:lang w:val="en-IN"/>
-        </w:rPr>
-        <w:t>[</w:t>
-      </w:r>
-      <w:proofErr w:type="spellStart"/>
-      <w:r>
-        <w:rPr>
-          <w:rFonts w:ascii="Bookman Old Style" w:hAnsi="Bookman Old Style"/>
-          <w:sz w:val="24"/>
-          <w:szCs w:val="24"/>
-          <w:lang w:val="en-IN"/>
-        </w:rPr>
-        <w:t>tr</w:t>
-      </w:r>
-      <w:proofErr w:type="spellEnd"/>
-      <w:r>
-        <w:rPr>
-          <w:rFonts w:ascii="Bookman Old Style" w:hAnsi="Bookman Old Style"/>
-          <w:sz w:val="24"/>
-          <w:szCs w:val="24"/>
-          <w:lang w:val="en-IN"/>
-        </w:rPr>
-        <w:t>[</w:t>
-      </w:r>
-      <w:proofErr w:type="spellStart"/>
-      <w:r>
-        <w:rPr>
-          <w:rFonts w:ascii="Bookman Old Style" w:hAnsi="Bookman Old Style"/>
-          <w:sz w:val="24"/>
-          <w:szCs w:val="24"/>
-          <w:lang w:val="en-IN"/>
-        </w:rPr>
-        <w:t>th</w:t>
-      </w:r>
-      <w:proofErr w:type="spellEnd"/>
-      <w:r>
-        <w:rPr>
-          <w:rFonts w:ascii="Bookman Old Style" w:hAnsi="Bookman Old Style"/>
-          <w:sz w:val="24"/>
-          <w:szCs w:val="24"/>
-          <w:lang w:val="en-IN"/>
-        </w:rPr>
-        <w:t>[text()='Display']]]//td[@class='</w:t>
-      </w:r>
-      <w:proofErr w:type="spellStart"/>
-      <w:r>
-        <w:rPr>
-          <w:rFonts w:ascii="Bookman Old Style" w:hAnsi="Bookman Old Style"/>
-          <w:sz w:val="24"/>
-          <w:szCs w:val="24"/>
-          <w:lang w:val="en-IN"/>
-        </w:rPr>
-        <w:t>nfo</w:t>
-      </w:r>
-      <w:proofErr w:type="spellEnd"/>
-      <w:r>
-        <w:rPr>
-          <w:rFonts w:ascii="Bookman Old Style" w:hAnsi="Bookman Old Style"/>
-          <w:sz w:val="24"/>
-          <w:szCs w:val="24"/>
-          <w:lang w:val="en-IN"/>
-        </w:rPr>
-        <w:t>']</w:t>
+        <w:t>//tbody[tr[th[text()='Display']]]//td[@class='nfo']</w:t>
       </w:r>
     </w:p>
     <w:p>
@@ -5469,7 +4730,6 @@
         </w:rPr>
         <w:t>//</w:t>
       </w:r>
-      <w:proofErr w:type="spellStart"/>
       <w:r>
         <w:rPr>
           <w:rFonts w:ascii="Bookman Old Style" w:hAnsi="Bookman Old Style"/>
@@ -5515,7 +4775,6 @@
         </w:rPr>
         <w:t>Ele</w:t>
       </w:r>
-      <w:proofErr w:type="spellEnd"/>
       <w:r>
         <w:rPr>
           <w:rFonts w:ascii="Bookman Old Style" w:hAnsi="Bookman Old Style"/>
@@ -5536,7 +4795,6 @@
         </w:rPr>
         <w:t>following-sibling::</w:t>
       </w:r>
-      <w:proofErr w:type="spellStart"/>
       <w:r>
         <w:rPr>
           <w:rFonts w:ascii="Bookman Old Style" w:hAnsi="Bookman Old Style"/>
@@ -5546,7 +4804,6 @@
         </w:rPr>
         <w:t>SiblingTAG</w:t>
       </w:r>
-      <w:proofErr w:type="spellEnd"/>
     </w:p>
     <w:p>
       <w:pPr>
@@ -5579,27 +4836,7 @@
           <w:szCs w:val="24"/>
           <w:lang w:val="en-IN"/>
         </w:rPr>
-        <w:t>//</w:t>
-      </w:r>
-      <w:proofErr w:type="spellStart"/>
-      <w:r>
-        <w:rPr>
-          <w:rFonts w:ascii="Bookman Old Style" w:hAnsi="Bookman Old Style"/>
-          <w:sz w:val="24"/>
-          <w:szCs w:val="24"/>
-          <w:lang w:val="en-IN"/>
-        </w:rPr>
-        <w:t>th</w:t>
-      </w:r>
-      <w:proofErr w:type="spellEnd"/>
-      <w:r>
-        <w:rPr>
-          <w:rFonts w:ascii="Bookman Old Style" w:hAnsi="Bookman Old Style"/>
-          <w:sz w:val="24"/>
-          <w:szCs w:val="24"/>
-          <w:lang w:val="en-IN"/>
-        </w:rPr>
-        <w:t>[text()='Produced by']/following-sibling::td</w:t>
+        <w:t>//th[text()='Produced by']/following-sibling::td</w:t>
       </w:r>
     </w:p>
     <w:p>
@@ -5624,39 +4861,8 @@
           <w:szCs w:val="24"/>
           <w:lang w:val="en-IN"/>
         </w:rPr>
-        <w:t>//</w:t>
-      </w:r>
-      <w:proofErr w:type="spellStart"/>
-      <w:r>
-        <w:rPr>
-          <w:rFonts w:ascii="Bookman Old Style" w:hAnsi="Bookman Old Style"/>
-          <w:sz w:val="24"/>
-          <w:szCs w:val="24"/>
-          <w:lang w:val="en-IN"/>
-        </w:rPr>
-        <w:t>li</w:t>
-      </w:r>
-      <w:proofErr w:type="spellEnd"/>
-      <w:r>
-        <w:rPr>
-          <w:rFonts w:ascii="Bookman Old Style" w:hAnsi="Bookman Old Style"/>
-          <w:sz w:val="24"/>
-          <w:szCs w:val="24"/>
-          <w:lang w:val="en-IN"/>
-        </w:rPr>
-        <w:t>[a[span[text()='Soundtrack']]]/following-sibling::</w:t>
-      </w:r>
-      <w:proofErr w:type="spellStart"/>
-      <w:r>
-        <w:rPr>
-          <w:rFonts w:ascii="Bookman Old Style" w:hAnsi="Bookman Old Style"/>
-          <w:sz w:val="24"/>
-          <w:szCs w:val="24"/>
-          <w:lang w:val="en-IN"/>
-        </w:rPr>
-        <w:t>li</w:t>
-      </w:r>
-      <w:proofErr w:type="spellEnd"/>
+        <w:t>//li[a[span[text()='Soundtrack']]]/following-sibling::li</w:t>
+      </w:r>
     </w:p>
     <w:p>
       <w:pPr>
@@ -5731,39 +4937,8 @@
           <w:lang w:val="en-IN"/>
         </w:rPr>
         <w:lastRenderedPageBreak/>
-        <w:t>//</w:t>
-      </w:r>
-      <w:proofErr w:type="spellStart"/>
-      <w:r>
-        <w:rPr>
-          <w:rFonts w:ascii="Bookman Old Style" w:hAnsi="Bookman Old Style"/>
-          <w:sz w:val="24"/>
-          <w:szCs w:val="24"/>
-          <w:lang w:val="en-IN"/>
-        </w:rPr>
-        <w:t>li</w:t>
-      </w:r>
-      <w:proofErr w:type="spellEnd"/>
-      <w:r>
-        <w:rPr>
-          <w:rFonts w:ascii="Bookman Old Style" w:hAnsi="Bookman Old Style"/>
-          <w:sz w:val="24"/>
-          <w:szCs w:val="24"/>
-          <w:lang w:val="en-IN"/>
-        </w:rPr>
-        <w:t>[a[span[text()='Soundtrack']]]/preceding-sibling::</w:t>
-      </w:r>
-      <w:proofErr w:type="spellStart"/>
-      <w:r>
-        <w:rPr>
-          <w:rFonts w:ascii="Bookman Old Style" w:hAnsi="Bookman Old Style"/>
-          <w:sz w:val="24"/>
-          <w:szCs w:val="24"/>
-          <w:lang w:val="en-IN"/>
-        </w:rPr>
-        <w:t>li</w:t>
-      </w:r>
-      <w:proofErr w:type="spellEnd"/>
+        <w:t>//li[a[span[text()='Soundtrack']]]/preceding-sibling::li</w:t>
+      </w:r>
     </w:p>
     <w:p>
       <w:pPr>
@@ -5848,7 +5023,6 @@
         </w:rPr>
         <w:t xml:space="preserve"> - – it will search till the </w:t>
       </w:r>
-      <w:proofErr w:type="spellStart"/>
       <w:r>
         <w:rPr>
           <w:rFonts w:ascii="Bookman Old Style" w:hAnsi="Bookman Old Style"/>
@@ -5858,7 +5032,6 @@
         </w:rPr>
         <w:t>begining</w:t>
       </w:r>
-      <w:proofErr w:type="spellEnd"/>
       <w:r>
         <w:rPr>
           <w:rFonts w:ascii="Bookman Old Style" w:hAnsi="Bookman Old Style"/>
@@ -5934,47 +5107,7 @@
           <w:szCs w:val="24"/>
           <w:lang w:val="en-IN"/>
         </w:rPr>
-        <w:t>//</w:t>
-      </w:r>
-      <w:proofErr w:type="spellStart"/>
-      <w:r>
-        <w:rPr>
-          <w:rFonts w:ascii="Bookman Old Style" w:hAnsi="Bookman Old Style"/>
-          <w:sz w:val="24"/>
-          <w:szCs w:val="24"/>
-          <w:lang w:val="en-IN"/>
-        </w:rPr>
-        <w:t>th</w:t>
-      </w:r>
-      <w:proofErr w:type="spellEnd"/>
-      <w:r>
-        <w:rPr>
-          <w:rFonts w:ascii="Bookman Old Style" w:hAnsi="Bookman Old Style"/>
-          <w:sz w:val="24"/>
-          <w:szCs w:val="24"/>
-          <w:lang w:val="en-IN"/>
-        </w:rPr>
-        <w:t>[text()='Produced by']/parent::</w:t>
-      </w:r>
-      <w:proofErr w:type="spellStart"/>
-      <w:r>
-        <w:rPr>
-          <w:rFonts w:ascii="Bookman Old Style" w:hAnsi="Bookman Old Style"/>
-          <w:sz w:val="24"/>
-          <w:szCs w:val="24"/>
-          <w:lang w:val="en-IN"/>
-        </w:rPr>
-        <w:t>tr</w:t>
-      </w:r>
-      <w:proofErr w:type="spellEnd"/>
-      <w:r>
-        <w:rPr>
-          <w:rFonts w:ascii="Bookman Old Style" w:hAnsi="Bookman Old Style"/>
-          <w:sz w:val="24"/>
-          <w:szCs w:val="24"/>
-          <w:lang w:val="en-IN"/>
-        </w:rPr>
-        <w:t>/td</w:t>
+        <w:t>//th[text()='Produced by']/parent::tr/td</w:t>
       </w:r>
     </w:p>
     <w:p>
@@ -6042,27 +5175,7 @@
           <w:szCs w:val="24"/>
           <w:lang w:val="en-IN"/>
         </w:rPr>
-        <w:t>//a[@id='</w:t>
-      </w:r>
-      <w:proofErr w:type="spellStart"/>
-      <w:r>
-        <w:rPr>
-          <w:rFonts w:ascii="Bookman Old Style" w:hAnsi="Bookman Old Style"/>
-          <w:sz w:val="24"/>
-          <w:szCs w:val="24"/>
-          <w:lang w:val="en-IN"/>
-        </w:rPr>
-        <w:t>loginButton</w:t>
-      </w:r>
-      <w:proofErr w:type="spellEnd"/>
-      <w:r>
-        <w:rPr>
-          <w:rFonts w:ascii="Bookman Old Style" w:hAnsi="Bookman Old Style"/>
-          <w:sz w:val="24"/>
-          <w:szCs w:val="24"/>
-          <w:lang w:val="en-IN"/>
-        </w:rPr>
-        <w:t>']/child::div</w:t>
+        <w:t>//a[@id='loginButton']/child::div</w:t>
       </w:r>
     </w:p>
     <w:p>
@@ -6155,67 +5268,7 @@
           <w:szCs w:val="24"/>
           <w:lang w:val="en-IN"/>
         </w:rPr>
-        <w:t>//</w:t>
-      </w:r>
-      <w:proofErr w:type="spellStart"/>
-      <w:r>
-        <w:rPr>
-          <w:rFonts w:ascii="Bookman Old Style" w:hAnsi="Bookman Old Style"/>
-          <w:sz w:val="24"/>
-          <w:szCs w:val="24"/>
-          <w:lang w:val="en-IN"/>
-        </w:rPr>
-        <w:t>th</w:t>
-      </w:r>
-      <w:proofErr w:type="spellEnd"/>
-      <w:r>
-        <w:rPr>
-          <w:rFonts w:ascii="Bookman Old Style" w:hAnsi="Bookman Old Style"/>
-          <w:sz w:val="24"/>
-          <w:szCs w:val="24"/>
-          <w:lang w:val="en-IN"/>
-        </w:rPr>
-        <w:t>[text()='Display']/ancestor::</w:t>
-      </w:r>
-      <w:proofErr w:type="spellStart"/>
-      <w:r>
-        <w:rPr>
-          <w:rFonts w:ascii="Bookman Old Style" w:hAnsi="Bookman Old Style"/>
-          <w:sz w:val="24"/>
-          <w:szCs w:val="24"/>
-          <w:lang w:val="en-IN"/>
-        </w:rPr>
-        <w:t>tbody</w:t>
-      </w:r>
-      <w:proofErr w:type="spellEnd"/>
-      <w:r>
-        <w:rPr>
-          <w:rFonts w:ascii="Bookman Old Style" w:hAnsi="Bookman Old Style"/>
-          <w:sz w:val="24"/>
-          <w:szCs w:val="24"/>
-          <w:lang w:val="en-IN"/>
-        </w:rPr>
-        <w:t>//td[@class='</w:t>
-      </w:r>
-      <w:proofErr w:type="spellStart"/>
-      <w:r>
-        <w:rPr>
-          <w:rFonts w:ascii="Bookman Old Style" w:hAnsi="Bookman Old Style"/>
-          <w:sz w:val="24"/>
-          <w:szCs w:val="24"/>
-          <w:lang w:val="en-IN"/>
-        </w:rPr>
-        <w:t>nfo</w:t>
-      </w:r>
-      <w:proofErr w:type="spellEnd"/>
-      <w:r>
-        <w:rPr>
-          <w:rFonts w:ascii="Bookman Old Style" w:hAnsi="Bookman Old Style"/>
-          <w:sz w:val="24"/>
-          <w:szCs w:val="24"/>
-          <w:lang w:val="en-IN"/>
-        </w:rPr>
-        <w:t>']</w:t>
+        <w:t>//th[text()='Display']/ancestor::tbody//td[@class='nfo']</w:t>
       </w:r>
     </w:p>
     <w:p>
@@ -6302,9 +5355,8 @@
           <w:szCs w:val="24"/>
           <w:lang w:val="en-IN"/>
         </w:rPr>
-        <w:t xml:space="preserve">Relative </w:t>
-      </w:r>
-      <w:proofErr w:type="spellStart"/>
+        <w:t>Relative xpath --------------&gt;</w:t>
+      </w:r>
       <w:r>
         <w:rPr>
           <w:rFonts w:ascii="Bookman Old Style" w:hAnsi="Bookman Old Style" w:cs="Bookman Old Style"/>
@@ -6312,9 +5364,8 @@
           <w:szCs w:val="24"/>
           <w:lang w:val="en-IN"/>
         </w:rPr>
-        <w:t>xpath</w:t>
-      </w:r>
-      <w:proofErr w:type="spellEnd"/>
+        <w:tab/>
+      </w:r>
       <w:r>
         <w:rPr>
           <w:rFonts w:ascii="Bookman Old Style" w:hAnsi="Bookman Old Style" w:cs="Bookman Old Style"/>
@@ -6322,45 +5373,7 @@
           <w:szCs w:val="24"/>
           <w:lang w:val="en-IN"/>
         </w:rPr>
-        <w:t xml:space="preserve"> --------------&gt;</w:t>
-      </w:r>
-      <w:r>
-        <w:rPr>
-          <w:rFonts w:ascii="Bookman Old Style" w:hAnsi="Bookman Old Style" w:cs="Bookman Old Style"/>
-          <w:sz w:val="24"/>
-          <w:szCs w:val="24"/>
-          <w:lang w:val="en-IN"/>
-        </w:rPr>
-        <w:tab/>
-      </w:r>
-      <w:r>
-        <w:rPr>
-          <w:rFonts w:ascii="Bookman Old Style" w:hAnsi="Bookman Old Style" w:cs="Bookman Old Style"/>
-          <w:sz w:val="24"/>
-          <w:szCs w:val="24"/>
-          <w:lang w:val="en-IN"/>
-        </w:rPr>
-        <w:t>//</w:t>
-      </w:r>
-      <w:proofErr w:type="spellStart"/>
-      <w:r>
-        <w:rPr>
-          <w:rFonts w:ascii="Bookman Old Style" w:hAnsi="Bookman Old Style" w:cs="Bookman Old Style"/>
-          <w:sz w:val="24"/>
-          <w:szCs w:val="24"/>
-          <w:lang w:val="en-IN"/>
-        </w:rPr>
-        <w:t>htmltag</w:t>
-      </w:r>
-      <w:proofErr w:type="spellEnd"/>
-      <w:r>
-        <w:rPr>
-          <w:rFonts w:ascii="Bookman Old Style" w:hAnsi="Bookman Old Style" w:cs="Bookman Old Style"/>
-          <w:sz w:val="24"/>
-          <w:szCs w:val="24"/>
-          <w:lang w:val="en-IN"/>
-        </w:rPr>
-        <w:t>[@attribute=’value’]</w:t>
+        <w:t>//htmltag[@attribute=’value’]</w:t>
       </w:r>
     </w:p>
     <w:p>
@@ -6400,27 +5413,7 @@
           <w:szCs w:val="24"/>
           <w:lang w:val="en-IN"/>
         </w:rPr>
-        <w:t>--&gt;//</w:t>
-      </w:r>
-      <w:proofErr w:type="spellStart"/>
-      <w:r>
-        <w:rPr>
-          <w:rFonts w:ascii="Bookman Old Style" w:hAnsi="Bookman Old Style" w:cs="Bookman Old Style"/>
-          <w:sz w:val="24"/>
-          <w:szCs w:val="24"/>
-          <w:lang w:val="en-IN"/>
-        </w:rPr>
-        <w:t>htmltag</w:t>
-      </w:r>
-      <w:proofErr w:type="spellEnd"/>
-      <w:r>
-        <w:rPr>
-          <w:rFonts w:ascii="Bookman Old Style" w:hAnsi="Bookman Old Style" w:cs="Bookman Old Style"/>
-          <w:sz w:val="24"/>
-          <w:szCs w:val="24"/>
-          <w:lang w:val="en-IN"/>
-        </w:rPr>
-        <w:t>[@attribute1=’value1’ and @attribute2='value2']</w:t>
+        <w:t>--&gt;//htmltag[@attribute1=’value1’ and @attribute2='value2']</w:t>
       </w:r>
     </w:p>
     <w:p>
@@ -6451,27 +5444,7 @@
           <w:szCs w:val="24"/>
           <w:lang w:val="en-IN"/>
         </w:rPr>
-        <w:t>//</w:t>
-      </w:r>
-      <w:proofErr w:type="spellStart"/>
-      <w:r>
-        <w:rPr>
-          <w:rFonts w:ascii="Bookman Old Style" w:hAnsi="Bookman Old Style" w:cs="Bookman Old Style"/>
-          <w:sz w:val="24"/>
-          <w:szCs w:val="24"/>
-          <w:lang w:val="en-IN"/>
-        </w:rPr>
-        <w:t>htmltag</w:t>
-      </w:r>
-      <w:proofErr w:type="spellEnd"/>
-      <w:r>
-        <w:rPr>
-          <w:rFonts w:ascii="Bookman Old Style" w:hAnsi="Bookman Old Style" w:cs="Bookman Old Style"/>
-          <w:sz w:val="24"/>
-          <w:szCs w:val="24"/>
-          <w:lang w:val="en-IN"/>
-        </w:rPr>
-        <w:t>[@attribute1=’value1’ or @attribute2='value2']</w:t>
+        <w:t>//htmltag[@attribute1=’value1’ or @attribute2='value2']</w:t>
       </w:r>
     </w:p>
     <w:p>
@@ -6521,9 +5494,8 @@
           <w:lang w:val="en-IN"/>
         </w:rPr>
         <w:tab/>
-        <w:t xml:space="preserve"> //</w:t>
-      </w:r>
-      <w:proofErr w:type="spellStart"/>
+        <w:t xml:space="preserve"> //htmltag[text()=’value1’]</w:t>
+      </w:r>
       <w:r>
         <w:rPr>
           <w:rFonts w:ascii="Bookman Old Style" w:hAnsi="Bookman Old Style" w:cs="Bookman Old Style"/>
@@ -6531,9 +5503,8 @@
           <w:szCs w:val="24"/>
           <w:lang w:val="en-IN"/>
         </w:rPr>
-        <w:t>htmltag</w:t>
-      </w:r>
-      <w:proofErr w:type="spellEnd"/>
+        <w:br/>
+      </w:r>
       <w:r>
         <w:rPr>
           <w:rFonts w:ascii="Bookman Old Style" w:hAnsi="Bookman Old Style" w:cs="Bookman Old Style"/>
@@ -6541,7 +5512,8 @@
           <w:szCs w:val="24"/>
           <w:lang w:val="en-IN"/>
         </w:rPr>
-        <w:t>[text()=’value1’]</w:t>
+        <w:tab/>
+        <w:t xml:space="preserve"> //htmltag[contains(text(),'partial-value')]</w:t>
       </w:r>
       <w:r>
         <w:rPr>
@@ -6560,9 +5532,8 @@
           <w:lang w:val="en-IN"/>
         </w:rPr>
         <w:tab/>
-        <w:t xml:space="preserve"> //</w:t>
-      </w:r>
-      <w:proofErr w:type="spellStart"/>
+        <w:t xml:space="preserve"> //htmltag[contains(@attribute,'partial-value')]</w:t>
+      </w:r>
       <w:r>
         <w:rPr>
           <w:rFonts w:ascii="Bookman Old Style" w:hAnsi="Bookman Old Style" w:cs="Bookman Old Style"/>
@@ -6570,9 +5541,8 @@
           <w:szCs w:val="24"/>
           <w:lang w:val="en-IN"/>
         </w:rPr>
-        <w:t>htmltag</w:t>
-      </w:r>
-      <w:proofErr w:type="spellEnd"/>
+        <w:br/>
+      </w:r>
       <w:r>
         <w:rPr>
           <w:rFonts w:ascii="Bookman Old Style" w:hAnsi="Bookman Old Style" w:cs="Bookman Old Style"/>
@@ -6580,7 +5550,8 @@
           <w:szCs w:val="24"/>
           <w:lang w:val="en-IN"/>
         </w:rPr>
-        <w:t>[contains(text(),'partial-value')]</w:t>
+        <w:tab/>
+        <w:t>//htmltag[starts-with(text(),'value')]</w:t>
       </w:r>
       <w:r>
         <w:rPr>
@@ -6599,145 +5570,7 @@
           <w:lang w:val="en-IN"/>
         </w:rPr>
         <w:tab/>
-        <w:t xml:space="preserve"> //</w:t>
-      </w:r>
-      <w:proofErr w:type="spellStart"/>
-      <w:r>
-        <w:rPr>
-          <w:rFonts w:ascii="Bookman Old Style" w:hAnsi="Bookman Old Style" w:cs="Bookman Old Style"/>
-          <w:sz w:val="24"/>
-          <w:szCs w:val="24"/>
-          <w:lang w:val="en-IN"/>
-        </w:rPr>
-        <w:t>htmltag</w:t>
-      </w:r>
-      <w:proofErr w:type="spellEnd"/>
-      <w:r>
-        <w:rPr>
-          <w:rFonts w:ascii="Bookman Old Style" w:hAnsi="Bookman Old Style" w:cs="Bookman Old Style"/>
-          <w:sz w:val="24"/>
-          <w:szCs w:val="24"/>
-          <w:lang w:val="en-IN"/>
-        </w:rPr>
-        <w:t>[contains(@</w:t>
-      </w:r>
-      <w:proofErr w:type="spellStart"/>
-      <w:r>
-        <w:rPr>
-          <w:rFonts w:ascii="Bookman Old Style" w:hAnsi="Bookman Old Style" w:cs="Bookman Old Style"/>
-          <w:sz w:val="24"/>
-          <w:szCs w:val="24"/>
-          <w:lang w:val="en-IN"/>
-        </w:rPr>
-        <w:t>attribute,'partial</w:t>
-      </w:r>
-      <w:proofErr w:type="spellEnd"/>
-      <w:r>
-        <w:rPr>
-          <w:rFonts w:ascii="Bookman Old Style" w:hAnsi="Bookman Old Style" w:cs="Bookman Old Style"/>
-          <w:sz w:val="24"/>
-          <w:szCs w:val="24"/>
-          <w:lang w:val="en-IN"/>
-        </w:rPr>
-        <w:t>-value')]</w:t>
-      </w:r>
-      <w:r>
-        <w:rPr>
-          <w:rFonts w:ascii="Bookman Old Style" w:hAnsi="Bookman Old Style" w:cs="Bookman Old Style"/>
-          <w:sz w:val="24"/>
-          <w:szCs w:val="24"/>
-          <w:lang w:val="en-IN"/>
-        </w:rPr>
-        <w:br/>
-      </w:r>
-      <w:r>
-        <w:rPr>
-          <w:rFonts w:ascii="Bookman Old Style" w:hAnsi="Bookman Old Style" w:cs="Bookman Old Style"/>
-          <w:sz w:val="24"/>
-          <w:szCs w:val="24"/>
-          <w:lang w:val="en-IN"/>
-        </w:rPr>
-        <w:tab/>
-        <w:t>//</w:t>
-      </w:r>
-      <w:proofErr w:type="spellStart"/>
-      <w:r>
-        <w:rPr>
-          <w:rFonts w:ascii="Bookman Old Style" w:hAnsi="Bookman Old Style" w:cs="Bookman Old Style"/>
-          <w:sz w:val="24"/>
-          <w:szCs w:val="24"/>
-          <w:lang w:val="en-IN"/>
-        </w:rPr>
-        <w:t>htmltag</w:t>
-      </w:r>
-      <w:proofErr w:type="spellEnd"/>
-      <w:r>
-        <w:rPr>
-          <w:rFonts w:ascii="Bookman Old Style" w:hAnsi="Bookman Old Style" w:cs="Bookman Old Style"/>
-          <w:sz w:val="24"/>
-          <w:szCs w:val="24"/>
-          <w:lang w:val="en-IN"/>
-        </w:rPr>
-        <w:t>[starts-with(text(),'value')]</w:t>
-      </w:r>
-      <w:r>
-        <w:rPr>
-          <w:rFonts w:ascii="Bookman Old Style" w:hAnsi="Bookman Old Style" w:cs="Bookman Old Style"/>
-          <w:sz w:val="24"/>
-          <w:szCs w:val="24"/>
-          <w:lang w:val="en-IN"/>
-        </w:rPr>
-        <w:br/>
-      </w:r>
-      <w:r>
-        <w:rPr>
-          <w:rFonts w:ascii="Bookman Old Style" w:hAnsi="Bookman Old Style" w:cs="Bookman Old Style"/>
-          <w:sz w:val="24"/>
-          <w:szCs w:val="24"/>
-          <w:lang w:val="en-IN"/>
-        </w:rPr>
-        <w:tab/>
-        <w:t>//</w:t>
-      </w:r>
-      <w:proofErr w:type="spellStart"/>
-      <w:r>
-        <w:rPr>
-          <w:rFonts w:ascii="Bookman Old Style" w:hAnsi="Bookman Old Style" w:cs="Bookman Old Style"/>
-          <w:sz w:val="24"/>
-          <w:szCs w:val="24"/>
-          <w:lang w:val="en-IN"/>
-        </w:rPr>
-        <w:t>htmltag</w:t>
-      </w:r>
-      <w:proofErr w:type="spellEnd"/>
-      <w:r>
-        <w:rPr>
-          <w:rFonts w:ascii="Bookman Old Style" w:hAnsi="Bookman Old Style" w:cs="Bookman Old Style"/>
-          <w:sz w:val="24"/>
-          <w:szCs w:val="24"/>
-          <w:lang w:val="en-IN"/>
-        </w:rPr>
-        <w:t>[starts-with(@</w:t>
-      </w:r>
-      <w:proofErr w:type="spellStart"/>
-      <w:r>
-        <w:rPr>
-          <w:rFonts w:ascii="Bookman Old Style" w:hAnsi="Bookman Old Style" w:cs="Bookman Old Style"/>
-          <w:sz w:val="24"/>
-          <w:szCs w:val="24"/>
-          <w:lang w:val="en-IN"/>
-        </w:rPr>
-        <w:t>attribute,'partial</w:t>
-      </w:r>
-      <w:proofErr w:type="spellEnd"/>
-      <w:r>
-        <w:rPr>
-          <w:rFonts w:ascii="Bookman Old Style" w:hAnsi="Bookman Old Style" w:cs="Bookman Old Style"/>
-          <w:sz w:val="24"/>
-          <w:szCs w:val="24"/>
-          <w:lang w:val="en-IN"/>
-        </w:rPr>
-        <w:t>-value')]</w:t>
+        <w:t>//htmltag[starts-with(@attribute,'partial-value')]</w:t>
       </w:r>
     </w:p>
     <w:p>
@@ -6798,39 +5631,8 @@
           <w:lang w:val="en-IN"/>
         </w:rPr>
         <w:br/>
-        <w:t>//</w:t>
-      </w:r>
-      <w:proofErr w:type="spellStart"/>
-      <w:r>
-        <w:rPr>
-          <w:rFonts w:ascii="Bookman Old Style" w:hAnsi="Bookman Old Style" w:cs="Bookman Old Style"/>
-          <w:sz w:val="24"/>
-          <w:szCs w:val="24"/>
-          <w:lang w:val="en-IN"/>
-        </w:rPr>
-        <w:t>htmltag</w:t>
-      </w:r>
-      <w:proofErr w:type="spellEnd"/>
-      <w:r>
-        <w:rPr>
-          <w:rFonts w:ascii="Bookman Old Style" w:hAnsi="Bookman Old Style" w:cs="Bookman Old Style"/>
-          <w:sz w:val="24"/>
-          <w:szCs w:val="24"/>
-          <w:lang w:val="en-IN"/>
-        </w:rPr>
-        <w:t>[@attribute=’value’]/child::</w:t>
-      </w:r>
-      <w:proofErr w:type="spellStart"/>
-      <w:r>
-        <w:rPr>
-          <w:rFonts w:ascii="Bookman Old Style" w:hAnsi="Bookman Old Style" w:cs="Bookman Old Style"/>
-          <w:sz w:val="24"/>
-          <w:szCs w:val="24"/>
-          <w:lang w:val="en-IN"/>
-        </w:rPr>
-        <w:t>ChildTAG</w:t>
-      </w:r>
-      <w:proofErr w:type="spellEnd"/>
+        <w:t>//htmltag[@attribute=’value’]/child::ChildTAG</w:t>
+      </w:r>
       <w:r>
         <w:rPr>
           <w:rFonts w:ascii="Bookman Old Style" w:hAnsi="Bookman Old Style" w:cs="Bookman Old Style"/>
@@ -6912,47 +5714,7 @@
           <w:lang w:val="en-IN"/>
         </w:rPr>
         <w:tab/>
-        <w:t>//</w:t>
-      </w:r>
-      <w:proofErr w:type="spellStart"/>
-      <w:r>
-        <w:rPr>
-          <w:rFonts w:ascii="Bookman Old Style" w:hAnsi="Bookman Old Style" w:cs="Bookman Old Style"/>
-          <w:sz w:val="24"/>
-          <w:szCs w:val="24"/>
-          <w:lang w:val="en-IN"/>
-        </w:rPr>
-        <w:t>childTAG</w:t>
-      </w:r>
-      <w:proofErr w:type="spellEnd"/>
-      <w:r>
-        <w:rPr>
-          <w:rFonts w:ascii="Bookman Old Style" w:hAnsi="Bookman Old Style" w:cs="Bookman Old Style"/>
-          <w:sz w:val="24"/>
-          <w:szCs w:val="24"/>
-          <w:lang w:val="en-IN"/>
-        </w:rPr>
-        <w:t>[</w:t>
-      </w:r>
-      <w:proofErr w:type="spellStart"/>
-      <w:r>
-        <w:rPr>
-          <w:rFonts w:ascii="Bookman Old Style" w:hAnsi="Bookman Old Style" w:cs="Bookman Old Style"/>
-          <w:sz w:val="24"/>
-          <w:szCs w:val="24"/>
-          <w:lang w:val="en-IN"/>
-        </w:rPr>
-        <w:t>patentXpathExpression</w:t>
-      </w:r>
-      <w:proofErr w:type="spellEnd"/>
-      <w:r>
-        <w:rPr>
-          <w:rFonts w:ascii="Bookman Old Style" w:hAnsi="Bookman Old Style" w:cs="Bookman Old Style"/>
-          <w:sz w:val="24"/>
-          <w:szCs w:val="24"/>
-          <w:lang w:val="en-IN"/>
-        </w:rPr>
-        <w:t>]</w:t>
+        <w:t>//childTAG[patentXpathExpression]</w:t>
       </w:r>
     </w:p>
     <w:p>
@@ -6997,7 +5759,6 @@
         </w:rPr>
         <w:t>childTAG1[</w:t>
       </w:r>
-      <w:proofErr w:type="spellStart"/>
       <w:r>
         <w:rPr>
           <w:rFonts w:ascii="Bookman Old Style" w:hAnsi="Bookman Old Style" w:cs="Bookman Old Style"/>
@@ -7008,7 +5769,6 @@
         </w:rPr>
         <w:t>patentXpathExpression</w:t>
       </w:r>
-      <w:proofErr w:type="spellEnd"/>
       <w:r>
         <w:rPr>
           <w:rFonts w:ascii="Bookman Old Style" w:hAnsi="Bookman Old Style" w:cs="Bookman Old Style"/>
@@ -7059,27 +5819,7 @@
           <w:lang w:val="en-IN"/>
         </w:rPr>
         <w:tab/>
-        <w:t>//</w:t>
-      </w:r>
-      <w:proofErr w:type="spellStart"/>
-      <w:r>
-        <w:rPr>
-          <w:rFonts w:ascii="Bookman Old Style" w:hAnsi="Bookman Old Style" w:cs="Bookman Old Style"/>
-          <w:sz w:val="24"/>
-          <w:szCs w:val="24"/>
-          <w:lang w:val="en-IN"/>
-        </w:rPr>
-        <w:t>htmltag</w:t>
-      </w:r>
-      <w:proofErr w:type="spellEnd"/>
-      <w:r>
-        <w:rPr>
-          <w:rFonts w:ascii="Bookman Old Style" w:hAnsi="Bookman Old Style" w:cs="Bookman Old Style"/>
-          <w:sz w:val="24"/>
-          <w:szCs w:val="24"/>
-          <w:lang w:val="en-IN"/>
-        </w:rPr>
-        <w:t>[@attribute=’value’]/child::ChildTAG1/child::ChildTAG2</w:t>
+        <w:t>//htmltag[@attribute=’value’]/child::ChildTAG1/child::ChildTAG2</w:t>
       </w:r>
     </w:p>
     <w:p>
@@ -7103,27 +5843,7 @@
           <w:lang w:val="en-IN"/>
         </w:rPr>
         <w:tab/>
-        <w:t xml:space="preserve">     6. Traversing between </w:t>
-      </w:r>
-      <w:proofErr w:type="spellStart"/>
-      <w:r>
-        <w:rPr>
-          <w:rFonts w:ascii="Bookman Old Style" w:hAnsi="Bookman Old Style" w:cs="Bookman Old Style"/>
-          <w:sz w:val="24"/>
-          <w:szCs w:val="24"/>
-          <w:lang w:val="en-IN"/>
-        </w:rPr>
-        <w:t>Siglings</w:t>
-      </w:r>
-      <w:proofErr w:type="spellEnd"/>
-      <w:r>
-        <w:rPr>
-          <w:rFonts w:ascii="Bookman Old Style" w:hAnsi="Bookman Old Style" w:cs="Bookman Old Style"/>
-          <w:sz w:val="24"/>
-          <w:szCs w:val="24"/>
-          <w:lang w:val="en-IN"/>
-        </w:rPr>
-        <w:t xml:space="preserve"> </w:t>
+        <w:t xml:space="preserve">     6. Traversing between Siglings </w:t>
       </w:r>
     </w:p>
     <w:p>
@@ -7156,39 +5876,8 @@
           <w:lang w:val="en-IN"/>
         </w:rPr>
         <w:tab/>
-        <w:t>//</w:t>
-      </w:r>
-      <w:proofErr w:type="spellStart"/>
-      <w:r>
-        <w:rPr>
-          <w:rFonts w:ascii="Bookman Old Style" w:hAnsi="Bookman Old Style" w:cs="Bookman Old Style"/>
-          <w:sz w:val="24"/>
-          <w:szCs w:val="24"/>
-          <w:lang w:val="en-IN"/>
-        </w:rPr>
-        <w:t>xpathForAnyTag</w:t>
-      </w:r>
-      <w:proofErr w:type="spellEnd"/>
-      <w:r>
-        <w:rPr>
-          <w:rFonts w:ascii="Bookman Old Style" w:hAnsi="Bookman Old Style" w:cs="Bookman Old Style"/>
-          <w:sz w:val="24"/>
-          <w:szCs w:val="24"/>
-          <w:lang w:val="en-IN"/>
-        </w:rPr>
-        <w:t>/following-sibling::</w:t>
-      </w:r>
-      <w:proofErr w:type="spellStart"/>
-      <w:r>
-        <w:rPr>
-          <w:rFonts w:ascii="Bookman Old Style" w:hAnsi="Bookman Old Style" w:cs="Bookman Old Style"/>
-          <w:sz w:val="24"/>
-          <w:szCs w:val="24"/>
-          <w:lang w:val="en-IN"/>
-        </w:rPr>
-        <w:t>siblingTag</w:t>
-      </w:r>
-      <w:proofErr w:type="spellEnd"/>
+        <w:t>//xpathForAnyTag/following-sibling::siblingTag</w:t>
+      </w:r>
     </w:p>
     <w:p>
       <w:pPr>
@@ -7220,39 +5909,8 @@
           <w:lang w:val="en-IN"/>
         </w:rPr>
         <w:tab/>
-        <w:t>//</w:t>
-      </w:r>
-      <w:proofErr w:type="spellStart"/>
-      <w:r>
-        <w:rPr>
-          <w:rFonts w:ascii="Bookman Old Style" w:hAnsi="Bookman Old Style" w:cs="Bookman Old Style"/>
-          <w:sz w:val="24"/>
-          <w:szCs w:val="24"/>
-          <w:lang w:val="en-IN"/>
-        </w:rPr>
-        <w:t>xpathForAnyTag</w:t>
-      </w:r>
-      <w:proofErr w:type="spellEnd"/>
-      <w:r>
-        <w:rPr>
-          <w:rFonts w:ascii="Bookman Old Style" w:hAnsi="Bookman Old Style" w:cs="Bookman Old Style"/>
-          <w:sz w:val="24"/>
-          <w:szCs w:val="24"/>
-          <w:lang w:val="en-IN"/>
-        </w:rPr>
-        <w:t>/preceding-sibling::</w:t>
-      </w:r>
-      <w:proofErr w:type="spellStart"/>
-      <w:r>
-        <w:rPr>
-          <w:rFonts w:ascii="Bookman Old Style" w:hAnsi="Bookman Old Style" w:cs="Bookman Old Style"/>
-          <w:sz w:val="24"/>
-          <w:szCs w:val="24"/>
-          <w:lang w:val="en-IN"/>
-        </w:rPr>
-        <w:t>siblingTag</w:t>
-      </w:r>
-      <w:proofErr w:type="spellEnd"/>
+        <w:t>//xpathForAnyTag/preceding-sibling::siblingTag</w:t>
+      </w:r>
     </w:p>
     <w:p>
       <w:pPr>
@@ -7284,39 +5942,8 @@
           <w:lang w:val="en-IN"/>
         </w:rPr>
         <w:tab/>
-        <w:t>//</w:t>
-      </w:r>
-      <w:proofErr w:type="spellStart"/>
-      <w:r>
-        <w:rPr>
-          <w:rFonts w:ascii="Bookman Old Style" w:hAnsi="Bookman Old Style" w:cs="Bookman Old Style"/>
-          <w:sz w:val="24"/>
-          <w:szCs w:val="24"/>
-          <w:lang w:val="en-IN"/>
-        </w:rPr>
-        <w:t>xpathForAnyTag</w:t>
-      </w:r>
-      <w:proofErr w:type="spellEnd"/>
-      <w:r>
-        <w:rPr>
-          <w:rFonts w:ascii="Bookman Old Style" w:hAnsi="Bookman Old Style" w:cs="Bookman Old Style"/>
-          <w:sz w:val="24"/>
-          <w:szCs w:val="24"/>
-          <w:lang w:val="en-IN"/>
-        </w:rPr>
-        <w:t>/ancestor::</w:t>
-      </w:r>
-      <w:proofErr w:type="spellStart"/>
-      <w:r>
-        <w:rPr>
-          <w:rFonts w:ascii="Bookman Old Style" w:hAnsi="Bookman Old Style" w:cs="Bookman Old Style"/>
-          <w:sz w:val="24"/>
-          <w:szCs w:val="24"/>
-          <w:lang w:val="en-IN"/>
-        </w:rPr>
-        <w:t>siblingTag</w:t>
-      </w:r>
-      <w:proofErr w:type="spellEnd"/>
+        <w:t>//xpathForAnyTag/ancestor::siblingTag</w:t>
+      </w:r>
     </w:p>
     <w:p>
       <w:pPr>
@@ -7396,20 +6023,8 @@
           <w:lang w:val="en-IN"/>
         </w:rPr>
         <w:lastRenderedPageBreak/>
-        <w:t xml:space="preserve">- Selenium </w:t>
-      </w:r>
-      <w:proofErr w:type="spellStart"/>
-      <w:r>
-        <w:rPr>
-          <w:rFonts w:ascii="Bookman Old Style" w:hAnsi="Bookman Old Style"/>
-          <w:b/>
-          <w:sz w:val="24"/>
-          <w:szCs w:val="24"/>
-          <w:lang w:val="en-IN"/>
-        </w:rPr>
-        <w:t>WebDriver</w:t>
-      </w:r>
-      <w:proofErr w:type="spellEnd"/>
+        <w:t>- Selenium WebDriver</w:t>
+      </w:r>
     </w:p>
     <w:p>
       <w:pPr>
@@ -7486,29 +6101,7 @@
           <w:szCs w:val="24"/>
           <w:lang w:val="en-IN"/>
         </w:rPr>
-        <w:t xml:space="preserve">Add Selenium </w:t>
-      </w:r>
-      <w:proofErr w:type="spellStart"/>
-      <w:r>
-        <w:rPr>
-          <w:rFonts w:ascii="Bookman Old Style" w:hAnsi="Bookman Old Style"/>
-          <w:i/>
-          <w:sz w:val="24"/>
-          <w:szCs w:val="24"/>
-          <w:lang w:val="en-IN"/>
-        </w:rPr>
-        <w:t>libs</w:t>
-      </w:r>
-      <w:proofErr w:type="spellEnd"/>
-      <w:r>
-        <w:rPr>
-          <w:rFonts w:ascii="Bookman Old Style" w:hAnsi="Bookman Old Style"/>
-          <w:i/>
-          <w:sz w:val="24"/>
-          <w:szCs w:val="24"/>
-          <w:lang w:val="en-IN"/>
-        </w:rPr>
-        <w:t xml:space="preserve"> to the java project</w:t>
+        <w:t>Add Selenium libs to the java project</w:t>
       </w:r>
       <w:r>
         <w:rPr>
@@ -7730,20 +6323,8 @@
           <w:szCs w:val="24"/>
           <w:lang w:val="en-IN"/>
         </w:rPr>
-        <w:t>Auto-</w:t>
-      </w:r>
-      <w:proofErr w:type="gramStart"/>
-      <w:r>
-        <w:rPr>
-          <w:rFonts w:ascii="Bookman Old Style" w:hAnsi="Bookman Old Style"/>
-          <w:i/>
-          <w:sz w:val="24"/>
-          <w:szCs w:val="24"/>
-          <w:lang w:val="en-IN"/>
-        </w:rPr>
-        <w:t>Suggestions :</w:t>
-      </w:r>
-      <w:proofErr w:type="gramEnd"/>
+        <w:t>Auto-Suggestions :</w:t>
+      </w:r>
     </w:p>
     <w:p>
       <w:pPr>
@@ -7791,29 +6372,7 @@
           <w:szCs w:val="24"/>
           <w:lang w:val="en-IN"/>
         </w:rPr>
-        <w:t xml:space="preserve">Sync Issue or Synchronization </w:t>
-      </w:r>
-      <w:proofErr w:type="gramStart"/>
-      <w:r>
-        <w:rPr>
-          <w:rFonts w:ascii="Bookman Old Style" w:hAnsi="Bookman Old Style"/>
-          <w:i/>
-          <w:sz w:val="24"/>
-          <w:szCs w:val="24"/>
-          <w:lang w:val="en-IN"/>
-        </w:rPr>
-        <w:t>issue :</w:t>
-      </w:r>
-      <w:proofErr w:type="gramEnd"/>
-      <w:r>
-        <w:rPr>
-          <w:rFonts w:ascii="Bookman Old Style" w:hAnsi="Bookman Old Style"/>
-          <w:i/>
-          <w:sz w:val="24"/>
-          <w:szCs w:val="24"/>
-          <w:lang w:val="en-IN"/>
-        </w:rPr>
-        <w:t xml:space="preserve"> </w:t>
+        <w:t xml:space="preserve">Sync Issue or Synchronization issue : </w:t>
       </w:r>
     </w:p>
     <w:p>
@@ -7917,7 +6476,6 @@
           <w:lang w:val="en-IN"/>
         </w:rPr>
       </w:pPr>
-      <w:proofErr w:type="spellStart"/>
       <w:r>
         <w:rPr>
           <w:rFonts w:ascii="Bookman Old Style" w:hAnsi="Bookman Old Style"/>
@@ -7926,18 +6484,7 @@
           <w:szCs w:val="24"/>
           <w:lang w:val="en-IN"/>
         </w:rPr>
-        <w:t>WebDriverWait</w:t>
-      </w:r>
-      <w:proofErr w:type="spellEnd"/>
-      <w:r>
-        <w:rPr>
-          <w:rFonts w:ascii="Bookman Old Style" w:hAnsi="Bookman Old Style"/>
-          <w:i/>
-          <w:sz w:val="24"/>
-          <w:szCs w:val="24"/>
-          <w:lang w:val="en-IN"/>
-        </w:rPr>
-        <w:t xml:space="preserve"> – </w:t>
+        <w:t xml:space="preserve">WebDriverWait – </w:t>
       </w:r>
     </w:p>
     <w:p>
@@ -7964,29 +6511,7 @@
           <w:szCs w:val="24"/>
           <w:lang w:val="en-IN"/>
         </w:rPr>
-        <w:t xml:space="preserve">Create a wait object by using </w:t>
-      </w:r>
-      <w:proofErr w:type="spellStart"/>
-      <w:r>
-        <w:rPr>
-          <w:rFonts w:ascii="Bookman Old Style" w:hAnsi="Bookman Old Style"/>
-          <w:i/>
-          <w:sz w:val="24"/>
-          <w:szCs w:val="24"/>
-          <w:lang w:val="en-IN"/>
-        </w:rPr>
-        <w:t>WebDriverWait</w:t>
-      </w:r>
-      <w:proofErr w:type="spellEnd"/>
-      <w:r>
-        <w:rPr>
-          <w:rFonts w:ascii="Bookman Old Style" w:hAnsi="Bookman Old Style"/>
-          <w:i/>
-          <w:sz w:val="24"/>
-          <w:szCs w:val="24"/>
-          <w:lang w:val="en-IN"/>
-        </w:rPr>
-        <w:t xml:space="preserve"> and specify the max time out</w:t>
+        <w:t>Create a wait object by using WebDriverWait and specify the max time out</w:t>
       </w:r>
     </w:p>
     <w:p>
@@ -8041,10 +6566,12 @@
           <w:lang w:val="en-IN"/>
         </w:rPr>
         <w:lastRenderedPageBreak/>
-        <w:t xml:space="preserve">use </w:t>
-      </w:r>
-      <w:proofErr w:type="spellStart"/>
-      <w:r>
+        <w:t>use ExpectedConditions to specify the condition</w:t>
+      </w:r>
+    </w:p>
+    <w:p>
+      <w:pPr>
+        <w:spacing w:after="0" w:afterAutospacing="0"/>
         <w:rPr>
           <w:rFonts w:ascii="Bookman Old Style" w:hAnsi="Bookman Old Style"/>
           <w:i/>
@@ -8052,9 +6579,7 @@
           <w:szCs w:val="24"/>
           <w:lang w:val="en-IN"/>
         </w:rPr>
-        <w:t>ExpectedConditions</w:t>
-      </w:r>
-      <w:proofErr w:type="spellEnd"/>
+      </w:pPr>
       <w:r>
         <w:rPr>
           <w:rFonts w:ascii="Bookman Old Style" w:hAnsi="Bookman Old Style"/>
@@ -8063,7 +6588,7 @@
           <w:szCs w:val="24"/>
           <w:lang w:val="en-IN"/>
         </w:rPr>
-        <w:t xml:space="preserve"> to specify the condition</w:t>
+        <w:t>Drawbacks –</w:t>
       </w:r>
     </w:p>
     <w:p>
@@ -8085,7 +6610,7 @@
           <w:szCs w:val="24"/>
           <w:lang w:val="en-IN"/>
         </w:rPr>
-        <w:t>Drawbacks –</w:t>
+        <w:t>1. we have to rely on the existing methods present inside ExpectedConditions</w:t>
       </w:r>
     </w:p>
     <w:p>
@@ -8107,9 +6632,8 @@
           <w:szCs w:val="24"/>
           <w:lang w:val="en-IN"/>
         </w:rPr>
-        <w:t xml:space="preserve">1. </w:t>
-      </w:r>
-      <w:proofErr w:type="gramStart"/>
+        <w:t xml:space="preserve">2. </w:t>
+      </w:r>
       <w:r>
         <w:rPr>
           <w:rFonts w:ascii="Bookman Old Style" w:hAnsi="Bookman Old Style"/>
@@ -8118,10 +6642,12 @@
           <w:szCs w:val="24"/>
           <w:lang w:val="en-IN"/>
         </w:rPr>
-        <w:t>we</w:t>
-      </w:r>
-      <w:proofErr w:type="gramEnd"/>
-      <w:r>
+        <w:t>we cannot change pooling time</w:t>
+      </w:r>
+    </w:p>
+    <w:p>
+      <w:pPr>
+        <w:spacing w:after="0" w:afterAutospacing="0"/>
         <w:rPr>
           <w:rFonts w:ascii="Bookman Old Style" w:hAnsi="Bookman Old Style"/>
           <w:i/>
@@ -8129,9 +6655,7 @@
           <w:szCs w:val="24"/>
           <w:lang w:val="en-IN"/>
         </w:rPr>
-        <w:t xml:space="preserve"> have to rely on the existing methods present inside </w:t>
-      </w:r>
-      <w:proofErr w:type="spellStart"/>
+      </w:pPr>
       <w:r>
         <w:rPr>
           <w:rFonts w:ascii="Bookman Old Style" w:hAnsi="Bookman Old Style"/>
@@ -8140,9 +6664,8 @@
           <w:szCs w:val="24"/>
           <w:lang w:val="en-IN"/>
         </w:rPr>
-        <w:t>ExpectedConditions</w:t>
-      </w:r>
-      <w:proofErr w:type="spellEnd"/>
+        <w:t>3. If any exceptions you want to ignore</w:t>
+      </w:r>
     </w:p>
     <w:p>
       <w:pPr>
@@ -8163,95 +6686,7 @@
           <w:szCs w:val="24"/>
           <w:lang w:val="en-IN"/>
         </w:rPr>
-        <w:t xml:space="preserve">2. </w:t>
-      </w:r>
-      <w:proofErr w:type="gramStart"/>
-      <w:r>
-        <w:rPr>
-          <w:rFonts w:ascii="Bookman Old Style" w:hAnsi="Bookman Old Style"/>
-          <w:i/>
-          <w:sz w:val="24"/>
-          <w:szCs w:val="24"/>
-          <w:lang w:val="en-IN"/>
-        </w:rPr>
-        <w:t>we</w:t>
-      </w:r>
-      <w:proofErr w:type="gramEnd"/>
-      <w:r>
-        <w:rPr>
-          <w:rFonts w:ascii="Bookman Old Style" w:hAnsi="Bookman Old Style"/>
-          <w:i/>
-          <w:sz w:val="24"/>
-          <w:szCs w:val="24"/>
-          <w:lang w:val="en-IN"/>
-        </w:rPr>
-        <w:t xml:space="preserve"> cannot change pooling time</w:t>
-      </w:r>
-    </w:p>
-    <w:p>
-      <w:pPr>
-        <w:spacing w:after="0" w:afterAutospacing="0"/>
-        <w:rPr>
-          <w:rFonts w:ascii="Bookman Old Style" w:hAnsi="Bookman Old Style"/>
-          <w:i/>
-          <w:sz w:val="24"/>
-          <w:szCs w:val="24"/>
-          <w:lang w:val="en-IN"/>
-        </w:rPr>
-      </w:pPr>
-      <w:r>
-        <w:rPr>
-          <w:rFonts w:ascii="Bookman Old Style" w:hAnsi="Bookman Old Style"/>
-          <w:i/>
-          <w:sz w:val="24"/>
-          <w:szCs w:val="24"/>
-          <w:lang w:val="en-IN"/>
-        </w:rPr>
-        <w:t>3. If any exceptions you want to ignore</w:t>
-      </w:r>
-    </w:p>
-    <w:p>
-      <w:pPr>
-        <w:spacing w:after="0" w:afterAutospacing="0"/>
-        <w:rPr>
-          <w:rFonts w:ascii="Bookman Old Style" w:hAnsi="Bookman Old Style"/>
-          <w:i/>
-          <w:sz w:val="24"/>
-          <w:szCs w:val="24"/>
-          <w:lang w:val="en-IN"/>
-        </w:rPr>
-      </w:pPr>
-      <w:r>
-        <w:rPr>
-          <w:rFonts w:ascii="Bookman Old Style" w:hAnsi="Bookman Old Style"/>
-          <w:i/>
-          <w:sz w:val="24"/>
-          <w:szCs w:val="24"/>
-          <w:lang w:val="en-IN"/>
-        </w:rPr>
-        <w:t xml:space="preserve">4. You </w:t>
-      </w:r>
-      <w:proofErr w:type="spellStart"/>
-      <w:r>
-        <w:rPr>
-          <w:rFonts w:ascii="Bookman Old Style" w:hAnsi="Bookman Old Style"/>
-          <w:i/>
-          <w:sz w:val="24"/>
-          <w:szCs w:val="24"/>
-          <w:lang w:val="en-IN"/>
-        </w:rPr>
-        <w:t>can not</w:t>
-      </w:r>
-      <w:proofErr w:type="spellEnd"/>
-      <w:r>
-        <w:rPr>
-          <w:rFonts w:ascii="Bookman Old Style" w:hAnsi="Bookman Old Style"/>
-          <w:i/>
-          <w:sz w:val="24"/>
-          <w:szCs w:val="24"/>
-          <w:lang w:val="en-IN"/>
-        </w:rPr>
-        <w:t xml:space="preserve"> write your own wait logic</w:t>
+        <w:t>4. You can not write your own wait logic</w:t>
       </w:r>
     </w:p>
     <w:p>
@@ -8300,29 +6735,7 @@
           <w:szCs w:val="24"/>
           <w:lang w:val="en-IN"/>
         </w:rPr>
-        <w:t xml:space="preserve">Fluent </w:t>
-      </w:r>
-      <w:proofErr w:type="gramStart"/>
-      <w:r>
-        <w:rPr>
-          <w:rFonts w:ascii="Bookman Old Style" w:hAnsi="Bookman Old Style"/>
-          <w:i/>
-          <w:sz w:val="24"/>
-          <w:szCs w:val="24"/>
-          <w:lang w:val="en-IN"/>
-        </w:rPr>
-        <w:t>Wait :</w:t>
-      </w:r>
-      <w:proofErr w:type="gramEnd"/>
-      <w:r>
-        <w:rPr>
-          <w:rFonts w:ascii="Bookman Old Style" w:hAnsi="Bookman Old Style"/>
-          <w:i/>
-          <w:sz w:val="24"/>
-          <w:szCs w:val="24"/>
-          <w:lang w:val="en-IN"/>
-        </w:rPr>
-        <w:t xml:space="preserve"> </w:t>
+        <w:t xml:space="preserve">Fluent Wait : </w:t>
       </w:r>
     </w:p>
     <w:p>
@@ -8417,7 +6830,6 @@
         </w:rPr>
         <w:t xml:space="preserve">// input - </w:t>
       </w:r>
-      <w:proofErr w:type="spellStart"/>
       <w:r>
         <w:rPr>
           <w:rFonts w:ascii="Consolas" w:hAnsi="Consolas" w:cs="Consolas"/>
@@ -8428,7 +6840,6 @@
         </w:rPr>
         <w:t>webelement</w:t>
       </w:r>
-      <w:proofErr w:type="spellEnd"/>
       <w:r>
         <w:rPr>
           <w:rFonts w:ascii="Consolas" w:hAnsi="Consolas" w:cs="Consolas"/>
@@ -8438,7 +6849,6 @@
         </w:rPr>
         <w:t xml:space="preserve">, polling time, </w:t>
       </w:r>
-      <w:proofErr w:type="spellStart"/>
       <w:r>
         <w:rPr>
           <w:rFonts w:ascii="Consolas" w:hAnsi="Consolas" w:cs="Consolas"/>
@@ -8449,7 +6859,6 @@
         </w:rPr>
         <w:t>maxtime</w:t>
       </w:r>
-      <w:proofErr w:type="spellEnd"/>
       <w:r>
         <w:rPr>
           <w:rFonts w:ascii="Consolas" w:hAnsi="Consolas" w:cs="Consolas"/>
@@ -9065,6 +7474,232 @@
           <w:lang w:val="en-IN"/>
         </w:rPr>
       </w:pPr>
+      <w:r>
+        <w:rPr>
+          <w:rFonts w:ascii="Bookman Old Style" w:hAnsi="Bookman Old Style"/>
+          <w:noProof/>
+          <w:sz w:val="24"/>
+          <w:szCs w:val="24"/>
+        </w:rPr>
+        <w:drawing>
+          <wp:inline distT="0" distB="0" distL="0" distR="0">
+            <wp:extent cx="5937250" cy="2089150"/>
+            <wp:effectExtent l="19050" t="0" r="6350" b="0"/>
+            <wp:docPr id="13" name="Picture 1"/>
+            <wp:cNvGraphicFramePr>
+              <a:graphicFrameLocks xmlns:a="http://schemas.openxmlformats.org/drawingml/2006/main" noChangeAspect="1"/>
+            </wp:cNvGraphicFramePr>
+            <a:graphic xmlns:a="http://schemas.openxmlformats.org/drawingml/2006/main">
+              <a:graphicData uri="http://schemas.openxmlformats.org/drawingml/2006/picture">
+                <pic:pic xmlns:pic="http://schemas.openxmlformats.org/drawingml/2006/picture">
+                  <pic:nvPicPr>
+                    <pic:cNvPr id="0" name="Picture 1"/>
+                    <pic:cNvPicPr>
+                      <a:picLocks noChangeAspect="1" noChangeArrowheads="1"/>
+                    </pic:cNvPicPr>
+                  </pic:nvPicPr>
+                  <pic:blipFill>
+                    <a:blip r:embed="rId18"/>
+                    <a:srcRect/>
+                    <a:stretch>
+                      <a:fillRect/>
+                    </a:stretch>
+                  </pic:blipFill>
+                  <pic:spPr bwMode="auto">
+                    <a:xfrm>
+                      <a:off x="0" y="0"/>
+                      <a:ext cx="5937250" cy="2089150"/>
+                    </a:xfrm>
+                    <a:prstGeom prst="rect">
+                      <a:avLst/>
+                    </a:prstGeom>
+                    <a:noFill/>
+                    <a:ln w="9525">
+                      <a:noFill/>
+                      <a:miter lim="800000"/>
+                      <a:headEnd/>
+                      <a:tailEnd/>
+                    </a:ln>
+                  </pic:spPr>
+                </pic:pic>
+              </a:graphicData>
+            </a:graphic>
+          </wp:inline>
+        </w:drawing>
+      </w:r>
+    </w:p>
+    <w:p>
+      <w:pPr>
+        <w:spacing w:after="0" w:afterAutospacing="0"/>
+        <w:rPr>
+          <w:rFonts w:ascii="Bookman Old Style" w:hAnsi="Bookman Old Style"/>
+          <w:sz w:val="24"/>
+          <w:szCs w:val="24"/>
+          <w:lang w:val="en-IN"/>
+        </w:rPr>
+      </w:pPr>
+    </w:p>
+    <w:p>
+      <w:pPr>
+        <w:spacing w:after="0" w:afterAutospacing="0"/>
+        <w:rPr>
+          <w:rFonts w:ascii="Bookman Old Style" w:hAnsi="Bookman Old Style"/>
+          <w:sz w:val="24"/>
+          <w:szCs w:val="24"/>
+          <w:lang w:val="en-IN"/>
+        </w:rPr>
+      </w:pPr>
+      <w:r>
+        <w:rPr>
+          <w:rFonts w:ascii="Bookman Old Style" w:hAnsi="Bookman Old Style"/>
+          <w:sz w:val="24"/>
+          <w:szCs w:val="24"/>
+          <w:lang w:val="en-IN"/>
+        </w:rPr>
+        <w:t>StaleElementReferenceException</w:t>
+      </w:r>
+    </w:p>
+    <w:p>
+      <w:pPr>
+        <w:spacing w:after="0" w:afterAutospacing="0"/>
+        <w:rPr>
+          <w:rFonts w:ascii="Bookman Old Style" w:hAnsi="Bookman Old Style"/>
+          <w:sz w:val="24"/>
+          <w:szCs w:val="24"/>
+          <w:lang w:val="en-IN"/>
+        </w:rPr>
+      </w:pPr>
+    </w:p>
+    <w:p>
+      <w:pPr>
+        <w:pBdr>
+          <w:bottom w:val="double" w:sz="6" w:space="1" w:color="auto"/>
+        </w:pBdr>
+        <w:spacing w:after="0" w:afterAutospacing="0"/>
+        <w:rPr>
+          <w:rFonts w:ascii="Bookman Old Style" w:hAnsi="Bookman Old Style"/>
+          <w:sz w:val="24"/>
+          <w:szCs w:val="24"/>
+          <w:lang w:val="en-IN"/>
+        </w:rPr>
+      </w:pPr>
+      <w:r>
+        <w:rPr>
+          <w:rFonts w:ascii="Bookman Old Style" w:hAnsi="Bookman Old Style"/>
+          <w:sz w:val="24"/>
+          <w:szCs w:val="24"/>
+          <w:lang w:val="en-IN"/>
+        </w:rPr>
+        <w:t>Data Driven Testing</w:t>
+      </w:r>
+    </w:p>
+    <w:p>
+      <w:pPr>
+        <w:spacing w:after="0" w:afterAutospacing="0"/>
+        <w:rPr>
+          <w:rFonts w:ascii="Bookman Old Style" w:hAnsi="Bookman Old Style"/>
+          <w:sz w:val="24"/>
+          <w:szCs w:val="24"/>
+          <w:lang w:val="en-IN"/>
+        </w:rPr>
+      </w:pPr>
+      <w:r>
+        <w:rPr>
+          <w:rFonts w:ascii="Bookman Old Style" w:hAnsi="Bookman Old Style"/>
+          <w:noProof/>
+          <w:sz w:val="24"/>
+          <w:szCs w:val="24"/>
+        </w:rPr>
+        <w:drawing>
+          <wp:inline distT="0" distB="0" distL="0" distR="0">
+            <wp:extent cx="5937250" cy="2667000"/>
+            <wp:effectExtent l="19050" t="0" r="6350" b="0"/>
+            <wp:docPr id="14" name="Picture 2"/>
+            <wp:cNvGraphicFramePr>
+              <a:graphicFrameLocks xmlns:a="http://schemas.openxmlformats.org/drawingml/2006/main" noChangeAspect="1"/>
+            </wp:cNvGraphicFramePr>
+            <a:graphic xmlns:a="http://schemas.openxmlformats.org/drawingml/2006/main">
+              <a:graphicData uri="http://schemas.openxmlformats.org/drawingml/2006/picture">
+                <pic:pic xmlns:pic="http://schemas.openxmlformats.org/drawingml/2006/picture">
+                  <pic:nvPicPr>
+                    <pic:cNvPr id="0" name="Picture 2"/>
+                    <pic:cNvPicPr>
+                      <a:picLocks noChangeAspect="1" noChangeArrowheads="1"/>
+                    </pic:cNvPicPr>
+                  </pic:nvPicPr>
+                  <pic:blipFill>
+                    <a:blip r:embed="rId19"/>
+                    <a:srcRect/>
+                    <a:stretch>
+                      <a:fillRect/>
+                    </a:stretch>
+                  </pic:blipFill>
+                  <pic:spPr bwMode="auto">
+                    <a:xfrm>
+                      <a:off x="0" y="0"/>
+                      <a:ext cx="5937250" cy="2667000"/>
+                    </a:xfrm>
+                    <a:prstGeom prst="rect">
+                      <a:avLst/>
+                    </a:prstGeom>
+                    <a:noFill/>
+                    <a:ln w="9525">
+                      <a:noFill/>
+                      <a:miter lim="800000"/>
+                      <a:headEnd/>
+                      <a:tailEnd/>
+                    </a:ln>
+                  </pic:spPr>
+                </pic:pic>
+              </a:graphicData>
+            </a:graphic>
+          </wp:inline>
+        </w:drawing>
+      </w:r>
+    </w:p>
+    <w:p>
+      <w:pPr>
+        <w:spacing w:after="0" w:afterAutospacing="0"/>
+        <w:rPr>
+          <w:rFonts w:ascii="Bookman Old Style" w:hAnsi="Bookman Old Style"/>
+          <w:sz w:val="24"/>
+          <w:szCs w:val="24"/>
+          <w:lang w:val="en-IN"/>
+        </w:rPr>
+      </w:pPr>
+    </w:p>
+    <w:p>
+      <w:pPr>
+        <w:spacing w:after="0" w:afterAutospacing="0"/>
+        <w:rPr>
+          <w:rFonts w:ascii="Bookman Old Style" w:hAnsi="Bookman Old Style"/>
+          <w:sz w:val="24"/>
+          <w:szCs w:val="24"/>
+          <w:lang w:val="en-IN"/>
+        </w:rPr>
+      </w:pPr>
+    </w:p>
+    <w:p>
+      <w:pPr>
+        <w:spacing w:after="0" w:afterAutospacing="0"/>
+        <w:rPr>
+          <w:rFonts w:ascii="Bookman Old Style" w:hAnsi="Bookman Old Style"/>
+          <w:sz w:val="24"/>
+          <w:szCs w:val="24"/>
+          <w:lang w:val="en-IN"/>
+        </w:rPr>
+      </w:pPr>
+    </w:p>
+    <w:p>
+      <w:pPr>
+        <w:spacing w:after="0" w:afterAutospacing="0"/>
+        <w:rPr>
+          <w:rFonts w:ascii="Bookman Old Style" w:hAnsi="Bookman Old Style"/>
+          <w:sz w:val="24"/>
+          <w:szCs w:val="24"/>
+          <w:lang w:val="en-IN"/>
+        </w:rPr>
+      </w:pPr>
     </w:p>
     <w:p>
       <w:pPr>
@@ -9129,60 +7764,37 @@
           <w:lang w:val="en-IN"/>
         </w:rPr>
       </w:pPr>
-      <w:proofErr w:type="spellStart"/>
-      <w:proofErr w:type="gramStart"/>
-      <w:r>
-        <w:rPr>
-          <w:rFonts w:ascii="Bookman Old Style" w:hAnsi="Bookman Old Style"/>
-          <w:sz w:val="24"/>
-          <w:szCs w:val="24"/>
-          <w:lang w:val="en-IN"/>
-        </w:rPr>
-        <w:t>AutoIT</w:t>
-      </w:r>
-      <w:proofErr w:type="spellEnd"/>
-      <w:r>
-        <w:rPr>
-          <w:rFonts w:ascii="Bookman Old Style" w:hAnsi="Bookman Old Style"/>
-          <w:sz w:val="24"/>
-          <w:szCs w:val="24"/>
-          <w:lang w:val="en-IN"/>
-        </w:rPr>
-        <w:t xml:space="preserve"> :</w:t>
-      </w:r>
-      <w:proofErr w:type="gramEnd"/>
-      <w:r>
-        <w:rPr>
-          <w:rFonts w:ascii="Bookman Old Style" w:hAnsi="Bookman Old Style"/>
-          <w:sz w:val="24"/>
-          <w:szCs w:val="24"/>
-          <w:lang w:val="en-IN"/>
-        </w:rPr>
-        <w:t xml:space="preserve">  Third party tool</w:t>
-      </w:r>
-    </w:p>
-    <w:p>
-      <w:pPr>
-        <w:spacing w:after="0" w:afterAutospacing="0"/>
-        <w:rPr>
-          <w:rFonts w:ascii="Bookman Old Style" w:hAnsi="Bookman Old Style"/>
-          <w:sz w:val="24"/>
-          <w:szCs w:val="24"/>
-          <w:lang w:val="en-IN"/>
-        </w:rPr>
-      </w:pPr>
-    </w:p>
-    <w:p>
-      <w:pPr>
-        <w:spacing w:after="0" w:afterAutospacing="0"/>
-        <w:rPr>
-          <w:rFonts w:ascii="Bookman Old Style" w:hAnsi="Bookman Old Style"/>
-          <w:sz w:val="24"/>
-          <w:szCs w:val="24"/>
-          <w:lang w:val="en-IN"/>
-        </w:rPr>
-      </w:pPr>
-      <w:proofErr w:type="gramStart"/>
+      <w:r>
+        <w:rPr>
+          <w:rFonts w:ascii="Bookman Old Style" w:hAnsi="Bookman Old Style"/>
+          <w:sz w:val="24"/>
+          <w:szCs w:val="24"/>
+          <w:lang w:val="en-IN"/>
+        </w:rPr>
+        <w:t>AutoIT :  Third party tool</w:t>
+      </w:r>
+    </w:p>
+    <w:p>
+      <w:pPr>
+        <w:spacing w:after="0" w:afterAutospacing="0"/>
+        <w:rPr>
+          <w:rFonts w:ascii="Bookman Old Style" w:hAnsi="Bookman Old Style"/>
+          <w:sz w:val="24"/>
+          <w:szCs w:val="24"/>
+          <w:lang w:val="en-IN"/>
+        </w:rPr>
+      </w:pPr>
+    </w:p>
+    <w:p>
+      <w:pPr>
+        <w:spacing w:after="0" w:afterAutospacing="0"/>
+        <w:rPr>
+          <w:rFonts w:ascii="Bookman Old Style" w:hAnsi="Bookman Old Style"/>
+          <w:sz w:val="24"/>
+          <w:szCs w:val="24"/>
+          <w:lang w:val="en-IN"/>
+        </w:rPr>
+      </w:pPr>
       <w:r>
         <w:rPr>
           <w:rFonts w:ascii="Bookman Old Style" w:hAnsi="Bookman Old Style"/>
@@ -9192,38 +7804,26 @@
         </w:rPr>
         <w:t>Frameworks :</w:t>
       </w:r>
-      <w:proofErr w:type="gramEnd"/>
-    </w:p>
-    <w:p>
-      <w:pPr>
-        <w:spacing w:after="0" w:afterAutospacing="0"/>
-        <w:rPr>
-          <w:rFonts w:ascii="Bookman Old Style" w:hAnsi="Bookman Old Style"/>
-          <w:sz w:val="24"/>
-          <w:szCs w:val="24"/>
-          <w:lang w:val="en-IN"/>
-        </w:rPr>
-      </w:pPr>
-      <w:r>
-        <w:rPr>
-          <w:rFonts w:ascii="Bookman Old Style" w:hAnsi="Bookman Old Style"/>
-          <w:sz w:val="24"/>
-          <w:szCs w:val="24"/>
-          <w:lang w:val="en-IN"/>
-        </w:rPr>
-        <w:t xml:space="preserve">- </w:t>
-      </w:r>
-      <w:proofErr w:type="spellStart"/>
-      <w:r>
-        <w:rPr>
-          <w:rFonts w:ascii="Bookman Old Style" w:hAnsi="Bookman Old Style"/>
-          <w:sz w:val="24"/>
-          <w:szCs w:val="24"/>
-          <w:lang w:val="en-IN"/>
-        </w:rPr>
-        <w:t>TestNG</w:t>
-      </w:r>
-      <w:proofErr w:type="spellEnd"/>
+    </w:p>
+    <w:p>
+      <w:pPr>
+        <w:spacing w:after="0" w:afterAutospacing="0"/>
+        <w:rPr>
+          <w:rFonts w:ascii="Bookman Old Style" w:hAnsi="Bookman Old Style"/>
+          <w:sz w:val="24"/>
+          <w:szCs w:val="24"/>
+          <w:lang w:val="en-IN"/>
+        </w:rPr>
+      </w:pPr>
+      <w:r>
+        <w:rPr>
+          <w:rFonts w:ascii="Bookman Old Style" w:hAnsi="Bookman Old Style"/>
+          <w:sz w:val="24"/>
+          <w:szCs w:val="24"/>
+          <w:lang w:val="en-IN"/>
+        </w:rPr>
+        <w:t>- TestNG</w:t>
+      </w:r>
     </w:p>
     <w:p>
       <w:pPr>
@@ -9273,6 +7873,7 @@
           <w:szCs w:val="24"/>
           <w:lang w:val="en-IN"/>
         </w:rPr>
+        <w:lastRenderedPageBreak/>
         <w:t>Build Automation tools:</w:t>
       </w:r>
     </w:p>

</xml_diff>

<commit_message>
Grid, Testng -both classes in one commit
</commit_message>
<xml_diff>
--- a/Selenium_Notes1.docx
+++ b/Selenium_Notes1.docx
@@ -8181,6 +8181,507 @@
         </w:rPr>
         <w:t>- TestNG</w:t>
       </w:r>
+    </w:p>
+    <w:p>
+      <w:pPr>
+        <w:spacing w:after="0" w:afterAutospacing="0"/>
+        <w:rPr>
+          <w:rFonts w:ascii="Bookman Old Style" w:hAnsi="Bookman Old Style"/>
+          <w:sz w:val="24"/>
+          <w:szCs w:val="24"/>
+          <w:lang w:val="en-IN"/>
+        </w:rPr>
+      </w:pPr>
+      <w:r>
+        <w:rPr>
+          <w:rFonts w:ascii="Bookman Old Style" w:hAnsi="Bookman Old Style"/>
+          <w:noProof/>
+          <w:sz w:val="24"/>
+          <w:szCs w:val="24"/>
+        </w:rPr>
+        <w:drawing>
+          <wp:inline distT="0" distB="0" distL="0" distR="0">
+            <wp:extent cx="5943600" cy="2876550"/>
+            <wp:effectExtent l="19050" t="0" r="0" b="0"/>
+            <wp:docPr id="17" name="Picture 1"/>
+            <wp:cNvGraphicFramePr>
+              <a:graphicFrameLocks xmlns:a="http://schemas.openxmlformats.org/drawingml/2006/main" noChangeAspect="1"/>
+            </wp:cNvGraphicFramePr>
+            <a:graphic xmlns:a="http://schemas.openxmlformats.org/drawingml/2006/main">
+              <a:graphicData uri="http://schemas.openxmlformats.org/drawingml/2006/picture">
+                <pic:pic xmlns:pic="http://schemas.openxmlformats.org/drawingml/2006/picture">
+                  <pic:nvPicPr>
+                    <pic:cNvPr id="0" name="Picture 1"/>
+                    <pic:cNvPicPr>
+                      <a:picLocks noChangeAspect="1" noChangeArrowheads="1"/>
+                    </pic:cNvPicPr>
+                  </pic:nvPicPr>
+                  <pic:blipFill>
+                    <a:blip r:embed="rId22"/>
+                    <a:srcRect/>
+                    <a:stretch>
+                      <a:fillRect/>
+                    </a:stretch>
+                  </pic:blipFill>
+                  <pic:spPr bwMode="auto">
+                    <a:xfrm>
+                      <a:off x="0" y="0"/>
+                      <a:ext cx="5943600" cy="2876550"/>
+                    </a:xfrm>
+                    <a:prstGeom prst="rect">
+                      <a:avLst/>
+                    </a:prstGeom>
+                    <a:noFill/>
+                    <a:ln w="9525">
+                      <a:noFill/>
+                      <a:miter lim="800000"/>
+                      <a:headEnd/>
+                      <a:tailEnd/>
+                    </a:ln>
+                  </pic:spPr>
+                </pic:pic>
+              </a:graphicData>
+            </a:graphic>
+          </wp:inline>
+        </w:drawing>
+      </w:r>
+    </w:p>
+    <w:p>
+      <w:pPr>
+        <w:spacing w:after="0" w:afterAutospacing="0"/>
+        <w:rPr>
+          <w:rFonts w:ascii="Bookman Old Style" w:hAnsi="Bookman Old Style"/>
+          <w:sz w:val="24"/>
+          <w:szCs w:val="24"/>
+          <w:lang w:val="en-IN"/>
+        </w:rPr>
+      </w:pPr>
+      <w:hyperlink r:id="rId23" w:history="1">
+        <w:r>
+          <w:rPr>
+            <w:rStyle w:val="Hyperlink"/>
+            <w:rFonts w:ascii="Bookman Old Style" w:hAnsi="Bookman Old Style"/>
+            <w:sz w:val="24"/>
+            <w:szCs w:val="24"/>
+            <w:lang w:val="en-IN"/>
+          </w:rPr>
+          <w:t>https://testng.org/</w:t>
+        </w:r>
+      </w:hyperlink>
+    </w:p>
+    <w:p>
+      <w:pPr>
+        <w:spacing w:after="0" w:afterAutospacing="0"/>
+        <w:rPr>
+          <w:rFonts w:ascii="Bookman Old Style" w:hAnsi="Bookman Old Style"/>
+          <w:sz w:val="24"/>
+          <w:szCs w:val="24"/>
+          <w:lang w:val="en-IN"/>
+        </w:rPr>
+      </w:pPr>
+    </w:p>
+    <w:p>
+      <w:pPr>
+        <w:spacing w:after="0" w:afterAutospacing="0"/>
+        <w:rPr>
+          <w:rFonts w:ascii="Bookman Old Style" w:hAnsi="Bookman Old Style"/>
+          <w:sz w:val="24"/>
+          <w:szCs w:val="24"/>
+          <w:lang w:val="en-IN"/>
+        </w:rPr>
+      </w:pPr>
+      <w:r>
+        <w:rPr>
+          <w:rFonts w:ascii="Bookman Old Style" w:hAnsi="Bookman Old Style"/>
+          <w:sz w:val="24"/>
+          <w:szCs w:val="24"/>
+          <w:lang w:val="en-IN"/>
+        </w:rPr>
+        <w:t xml:space="preserve">Annotations – </w:t>
+      </w:r>
+    </w:p>
+    <w:p>
+      <w:pPr>
+        <w:spacing w:after="0" w:afterAutospacing="0"/>
+        <w:rPr>
+          <w:rFonts w:ascii="Bookman Old Style" w:hAnsi="Bookman Old Style"/>
+          <w:sz w:val="24"/>
+          <w:szCs w:val="24"/>
+          <w:lang w:val="en-IN"/>
+        </w:rPr>
+      </w:pPr>
+      <w:r>
+        <w:rPr>
+          <w:rFonts w:ascii="Bookman Old Style" w:hAnsi="Bookman Old Style"/>
+          <w:sz w:val="24"/>
+          <w:szCs w:val="24"/>
+          <w:lang w:val="en-IN"/>
+        </w:rPr>
+        <w:tab/>
+        <w:t>1. @Test</w:t>
+      </w:r>
+    </w:p>
+    <w:p>
+      <w:pPr>
+        <w:spacing w:after="0" w:afterAutospacing="0"/>
+        <w:rPr>
+          <w:rFonts w:ascii="Bookman Old Style" w:hAnsi="Bookman Old Style"/>
+          <w:sz w:val="24"/>
+          <w:szCs w:val="24"/>
+          <w:lang w:val="en-IN"/>
+        </w:rPr>
+      </w:pPr>
+    </w:p>
+    <w:p>
+      <w:pPr>
+        <w:spacing w:after="0" w:afterAutospacing="0"/>
+        <w:rPr>
+          <w:rFonts w:ascii="Bookman Old Style" w:hAnsi="Bookman Old Style"/>
+          <w:sz w:val="24"/>
+          <w:szCs w:val="24"/>
+          <w:lang w:val="en-IN"/>
+        </w:rPr>
+      </w:pPr>
+      <w:r>
+        <w:rPr>
+          <w:rFonts w:ascii="Bookman Old Style" w:hAnsi="Bookman Old Style"/>
+          <w:sz w:val="24"/>
+          <w:szCs w:val="24"/>
+          <w:lang w:val="en-IN"/>
+        </w:rPr>
+        <w:t xml:space="preserve">Order of Execution – </w:t>
+      </w:r>
+    </w:p>
+    <w:p>
+      <w:pPr>
+        <w:spacing w:after="0" w:afterAutospacing="0"/>
+        <w:rPr>
+          <w:rFonts w:ascii="Bookman Old Style" w:hAnsi="Bookman Old Style"/>
+          <w:sz w:val="24"/>
+          <w:szCs w:val="24"/>
+          <w:lang w:val="en-IN"/>
+        </w:rPr>
+      </w:pPr>
+      <w:r>
+        <w:rPr>
+          <w:rFonts w:ascii="Bookman Old Style" w:hAnsi="Bookman Old Style"/>
+          <w:sz w:val="24"/>
+          <w:szCs w:val="24"/>
+          <w:lang w:val="en-IN"/>
+        </w:rPr>
+        <w:tab/>
+        <w:t>1.</w:t>
+      </w:r>
+      <w:r>
+        <w:rPr>
+          <w:rFonts w:ascii="Bookman Old Style" w:hAnsi="Bookman Old Style"/>
+          <w:sz w:val="24"/>
+          <w:szCs w:val="24"/>
+          <w:lang w:val="en-IN"/>
+        </w:rPr>
+        <w:t xml:space="preserve"> Priority</w:t>
+      </w:r>
+    </w:p>
+    <w:p>
+      <w:pPr>
+        <w:spacing w:after="0" w:afterAutospacing="0"/>
+        <w:rPr>
+          <w:rFonts w:ascii="Bookman Old Style" w:hAnsi="Bookman Old Style"/>
+          <w:sz w:val="24"/>
+          <w:szCs w:val="24"/>
+          <w:lang w:val="en-IN"/>
+        </w:rPr>
+      </w:pPr>
+      <w:r>
+        <w:rPr>
+          <w:rFonts w:ascii="Bookman Old Style" w:hAnsi="Bookman Old Style"/>
+          <w:sz w:val="24"/>
+          <w:szCs w:val="24"/>
+          <w:lang w:val="en-IN"/>
+        </w:rPr>
+        <w:tab/>
+        <w:t xml:space="preserve">2. </w:t>
+      </w:r>
+      <w:r>
+        <w:rPr>
+          <w:rFonts w:ascii="Bookman Old Style" w:hAnsi="Bookman Old Style"/>
+          <w:sz w:val="24"/>
+          <w:szCs w:val="24"/>
+          <w:lang w:val="en-IN"/>
+        </w:rPr>
+        <w:t>DependsOnMethods</w:t>
+      </w:r>
+    </w:p>
+    <w:p>
+      <w:pPr>
+        <w:spacing w:after="0" w:afterAutospacing="0"/>
+        <w:rPr>
+          <w:rFonts w:ascii="Bookman Old Style" w:hAnsi="Bookman Old Style"/>
+          <w:sz w:val="24"/>
+          <w:szCs w:val="24"/>
+          <w:lang w:val="en-IN"/>
+        </w:rPr>
+      </w:pPr>
+      <w:r>
+        <w:rPr>
+          <w:rFonts w:ascii="Bookman Old Style" w:hAnsi="Bookman Old Style"/>
+          <w:noProof/>
+          <w:sz w:val="24"/>
+          <w:szCs w:val="24"/>
+        </w:rPr>
+        <w:drawing>
+          <wp:inline distT="0" distB="0" distL="0" distR="0">
+            <wp:extent cx="5943600" cy="3206750"/>
+            <wp:effectExtent l="19050" t="0" r="0" b="0"/>
+            <wp:docPr id="18" name="Picture 2"/>
+            <wp:cNvGraphicFramePr>
+              <a:graphicFrameLocks xmlns:a="http://schemas.openxmlformats.org/drawingml/2006/main" noChangeAspect="1"/>
+            </wp:cNvGraphicFramePr>
+            <a:graphic xmlns:a="http://schemas.openxmlformats.org/drawingml/2006/main">
+              <a:graphicData uri="http://schemas.openxmlformats.org/drawingml/2006/picture">
+                <pic:pic xmlns:pic="http://schemas.openxmlformats.org/drawingml/2006/picture">
+                  <pic:nvPicPr>
+                    <pic:cNvPr id="0" name="Picture 2"/>
+                    <pic:cNvPicPr>
+                      <a:picLocks noChangeAspect="1" noChangeArrowheads="1"/>
+                    </pic:cNvPicPr>
+                  </pic:nvPicPr>
+                  <pic:blipFill>
+                    <a:blip r:embed="rId24"/>
+                    <a:srcRect/>
+                    <a:stretch>
+                      <a:fillRect/>
+                    </a:stretch>
+                  </pic:blipFill>
+                  <pic:spPr bwMode="auto">
+                    <a:xfrm>
+                      <a:off x="0" y="0"/>
+                      <a:ext cx="5943600" cy="3206750"/>
+                    </a:xfrm>
+                    <a:prstGeom prst="rect">
+                      <a:avLst/>
+                    </a:prstGeom>
+                    <a:noFill/>
+                    <a:ln w="9525">
+                      <a:noFill/>
+                      <a:miter lim="800000"/>
+                      <a:headEnd/>
+                      <a:tailEnd/>
+                    </a:ln>
+                  </pic:spPr>
+                </pic:pic>
+              </a:graphicData>
+            </a:graphic>
+          </wp:inline>
+        </w:drawing>
+      </w:r>
+    </w:p>
+    <w:p>
+      <w:pPr>
+        <w:spacing w:after="0" w:afterAutospacing="0"/>
+        <w:rPr>
+          <w:rFonts w:ascii="Bookman Old Style" w:hAnsi="Bookman Old Style"/>
+          <w:sz w:val="24"/>
+          <w:szCs w:val="24"/>
+          <w:lang w:val="en-IN"/>
+        </w:rPr>
+      </w:pPr>
+    </w:p>
+    <w:p>
+      <w:pPr>
+        <w:spacing w:after="0" w:afterAutospacing="0"/>
+        <w:rPr>
+          <w:rFonts w:ascii="Bookman Old Style" w:hAnsi="Bookman Old Style"/>
+          <w:sz w:val="24"/>
+          <w:szCs w:val="24"/>
+          <w:lang w:val="en-IN"/>
+        </w:rPr>
+      </w:pPr>
+      <w:r>
+        <w:rPr>
+          <w:rFonts w:ascii="Bookman Old Style" w:hAnsi="Bookman Old Style"/>
+          <w:noProof/>
+          <w:sz w:val="24"/>
+          <w:szCs w:val="24"/>
+        </w:rPr>
+        <w:lastRenderedPageBreak/>
+        <w:drawing>
+          <wp:inline distT="0" distB="0" distL="0" distR="0">
+            <wp:extent cx="5969000" cy="1847850"/>
+            <wp:effectExtent l="19050" t="0" r="0" b="0"/>
+            <wp:docPr id="19" name="Picture 3"/>
+            <wp:cNvGraphicFramePr>
+              <a:graphicFrameLocks xmlns:a="http://schemas.openxmlformats.org/drawingml/2006/main" noChangeAspect="1"/>
+            </wp:cNvGraphicFramePr>
+            <a:graphic xmlns:a="http://schemas.openxmlformats.org/drawingml/2006/main">
+              <a:graphicData uri="http://schemas.openxmlformats.org/drawingml/2006/picture">
+                <pic:pic xmlns:pic="http://schemas.openxmlformats.org/drawingml/2006/picture">
+                  <pic:nvPicPr>
+                    <pic:cNvPr id="0" name="Picture 3"/>
+                    <pic:cNvPicPr>
+                      <a:picLocks noChangeAspect="1" noChangeArrowheads="1"/>
+                    </pic:cNvPicPr>
+                  </pic:nvPicPr>
+                  <pic:blipFill>
+                    <a:blip r:embed="rId25"/>
+                    <a:srcRect/>
+                    <a:stretch>
+                      <a:fillRect/>
+                    </a:stretch>
+                  </pic:blipFill>
+                  <pic:spPr bwMode="auto">
+                    <a:xfrm>
+                      <a:off x="0" y="0"/>
+                      <a:ext cx="5969000" cy="1847850"/>
+                    </a:xfrm>
+                    <a:prstGeom prst="rect">
+                      <a:avLst/>
+                    </a:prstGeom>
+                    <a:noFill/>
+                    <a:ln w="9525">
+                      <a:noFill/>
+                      <a:miter lim="800000"/>
+                      <a:headEnd/>
+                      <a:tailEnd/>
+                    </a:ln>
+                  </pic:spPr>
+                </pic:pic>
+              </a:graphicData>
+            </a:graphic>
+          </wp:inline>
+        </w:drawing>
+      </w:r>
+    </w:p>
+    <w:p>
+      <w:pPr>
+        <w:spacing w:after="0" w:afterAutospacing="0"/>
+        <w:rPr>
+          <w:rFonts w:ascii="Bookman Old Style" w:hAnsi="Bookman Old Style"/>
+          <w:sz w:val="24"/>
+          <w:szCs w:val="24"/>
+          <w:lang w:val="en-IN"/>
+        </w:rPr>
+      </w:pPr>
+    </w:p>
+    <w:p>
+      <w:pPr>
+        <w:spacing w:after="0" w:afterAutospacing="0"/>
+        <w:rPr>
+          <w:rFonts w:ascii="Bookman Old Style" w:hAnsi="Bookman Old Style"/>
+          <w:sz w:val="24"/>
+          <w:szCs w:val="24"/>
+          <w:lang w:val="en-IN"/>
+        </w:rPr>
+      </w:pPr>
+      <w:r>
+        <w:rPr>
+          <w:rFonts w:ascii="Bookman Old Style" w:hAnsi="Bookman Old Style"/>
+          <w:noProof/>
+          <w:sz w:val="24"/>
+          <w:szCs w:val="24"/>
+        </w:rPr>
+        <w:drawing>
+          <wp:inline distT="0" distB="0" distL="0" distR="0">
+            <wp:extent cx="5937250" cy="1466850"/>
+            <wp:effectExtent l="19050" t="0" r="6350" b="0"/>
+            <wp:docPr id="20" name="Picture 4"/>
+            <wp:cNvGraphicFramePr>
+              <a:graphicFrameLocks xmlns:a="http://schemas.openxmlformats.org/drawingml/2006/main" noChangeAspect="1"/>
+            </wp:cNvGraphicFramePr>
+            <a:graphic xmlns:a="http://schemas.openxmlformats.org/drawingml/2006/main">
+              <a:graphicData uri="http://schemas.openxmlformats.org/drawingml/2006/picture">
+                <pic:pic xmlns:pic="http://schemas.openxmlformats.org/drawingml/2006/picture">
+                  <pic:nvPicPr>
+                    <pic:cNvPr id="0" name="Picture 4"/>
+                    <pic:cNvPicPr>
+                      <a:picLocks noChangeAspect="1" noChangeArrowheads="1"/>
+                    </pic:cNvPicPr>
+                  </pic:nvPicPr>
+                  <pic:blipFill>
+                    <a:blip r:embed="rId26"/>
+                    <a:srcRect/>
+                    <a:stretch>
+                      <a:fillRect/>
+                    </a:stretch>
+                  </pic:blipFill>
+                  <pic:spPr bwMode="auto">
+                    <a:xfrm>
+                      <a:off x="0" y="0"/>
+                      <a:ext cx="5937250" cy="1466850"/>
+                    </a:xfrm>
+                    <a:prstGeom prst="rect">
+                      <a:avLst/>
+                    </a:prstGeom>
+                    <a:noFill/>
+                    <a:ln w="9525">
+                      <a:noFill/>
+                      <a:miter lim="800000"/>
+                      <a:headEnd/>
+                      <a:tailEnd/>
+                    </a:ln>
+                  </pic:spPr>
+                </pic:pic>
+              </a:graphicData>
+            </a:graphic>
+          </wp:inline>
+        </w:drawing>
+      </w:r>
+    </w:p>
+    <w:p>
+      <w:pPr>
+        <w:spacing w:after="0" w:afterAutospacing="0"/>
+        <w:rPr>
+          <w:rFonts w:ascii="Bookman Old Style" w:hAnsi="Bookman Old Style"/>
+          <w:sz w:val="24"/>
+          <w:szCs w:val="24"/>
+          <w:lang w:val="en-IN"/>
+        </w:rPr>
+      </w:pPr>
+    </w:p>
+    <w:p>
+      <w:pPr>
+        <w:spacing w:after="0" w:afterAutospacing="0"/>
+        <w:rPr>
+          <w:rFonts w:ascii="Bookman Old Style" w:hAnsi="Bookman Old Style"/>
+          <w:sz w:val="24"/>
+          <w:szCs w:val="24"/>
+          <w:lang w:val="en-IN"/>
+        </w:rPr>
+      </w:pPr>
+    </w:p>
+    <w:p>
+      <w:pPr>
+        <w:pBdr>
+          <w:bottom w:val="single" w:sz="6" w:space="1" w:color="auto"/>
+        </w:pBdr>
+        <w:spacing w:after="0" w:afterAutospacing="0"/>
+        <w:rPr>
+          <w:rFonts w:ascii="Bookman Old Style" w:hAnsi="Bookman Old Style"/>
+          <w:sz w:val="24"/>
+          <w:szCs w:val="24"/>
+          <w:lang w:val="en-IN"/>
+        </w:rPr>
+      </w:pPr>
+      <w:r>
+        <w:rPr>
+          <w:rFonts w:ascii="Bookman Old Style" w:hAnsi="Bookman Old Style"/>
+          <w:sz w:val="24"/>
+          <w:szCs w:val="24"/>
+          <w:lang w:val="en-IN"/>
+        </w:rPr>
+        <w:t>Asserts –</w:t>
+      </w:r>
+    </w:p>
+    <w:p>
+      <w:pPr>
+        <w:spacing w:after="0" w:afterAutospacing="0"/>
+        <w:rPr>
+          <w:rFonts w:ascii="Bookman Old Style" w:hAnsi="Bookman Old Style"/>
+          <w:sz w:val="24"/>
+          <w:szCs w:val="24"/>
+          <w:lang w:val="en-IN"/>
+        </w:rPr>
+      </w:pPr>
     </w:p>
     <w:p>
       <w:pPr>
@@ -10244,6 +10745,17 @@
       <w:rFonts w:ascii="Tahoma" w:hAnsi="Tahoma" w:cs="Tahoma"/>
       <w:sz w:val="16"/>
       <w:szCs w:val="16"/>
+    </w:rPr>
+  </w:style>
+  <w:style w:type="character" w:styleId="Hyperlink">
+    <w:name w:val="Hyperlink"/>
+    <w:basedOn w:val="DefaultParagraphFont"/>
+    <w:uiPriority w:val="99"/>
+    <w:unhideWhenUsed/>
+    <w:rsid w:val="00A56544"/>
+    <w:rPr>
+      <w:color w:val="0000FF" w:themeColor="hyperlink"/>
+      <w:u w:val="single"/>
     </w:rPr>
   </w:style>
 </w:styles>

</xml_diff>